<commit_message>
Docs: Frissített word dokumentum
A word lassacskán készen van
</commit_message>
<xml_diff>
--- a/docs/Corelytics programspecifikáció.docx
+++ b/docs/Corelytics programspecifikáció.docx
@@ -47,10 +47,7 @@
     </w:p>
     <w:sdt>
       <w:sdtPr>
-        <w:rPr>
-          <w:color w:val="4A90E2"/>
-        </w:rPr>
-        <w:id w:val="-1431896722"/>
+        <w:id w:val="1438708969"/>
         <w:docPartObj>
           <w:docPartGallery w:val="Table of Contents"/>
           <w:docPartUnique/>
@@ -71,15 +68,9 @@
         <w:p>
           <w:pPr>
             <w:pStyle w:val="Tartalomjegyzkcmsora"/>
-            <w:rPr>
-              <w:color w:val="4A90E2"/>
-            </w:rPr>
           </w:pPr>
           <w:r>
-            <w:rPr>
-              <w:color w:val="4A90E2"/>
-            </w:rPr>
-            <w:t>Tartalomjegyzék</w:t>
+            <w:t>Tartalom</w:t>
           </w:r>
         </w:p>
         <w:p>
@@ -103,7 +94,7 @@
           <w:r>
             <w:fldChar w:fldCharType="separate"/>
           </w:r>
-          <w:hyperlink w:anchor="_Toc207711939" w:history="1">
+          <w:hyperlink w:anchor="_Toc207784162" w:history="1">
             <w:r>
               <w:rPr>
                 <w:rStyle w:val="Hiperhivatkozs"/>
@@ -130,7 +121,7 @@
                 <w:noProof/>
                 <w:webHidden/>
               </w:rPr>
-              <w:instrText xml:space="preserve"> PAGEREF _Toc207711939 \h </w:instrText>
+              <w:instrText xml:space="preserve"> PAGEREF _Toc207784162 \h </w:instrText>
             </w:r>
             <w:r>
               <w:rPr>
@@ -168,16 +159,18 @@
               <w:tab w:val="right" w:leader="dot" w:pos="9062"/>
             </w:tabs>
             <w:rPr>
+              <w:rFonts w:eastAsiaTheme="minorEastAsia"/>
               <w:noProof/>
+              <w:lang w:eastAsia="hu-HU"/>
             </w:rPr>
           </w:pPr>
-          <w:hyperlink w:anchor="_Toc207711940" w:history="1">
+          <w:hyperlink w:anchor="_Toc207784163" w:history="1">
             <w:r>
               <w:rPr>
                 <w:rStyle w:val="Hiperhivatkozs"/>
                 <w:noProof/>
               </w:rPr>
-              <w:t>sad</w:t>
+              <w:t>1.1 A Program címe</w:t>
             </w:r>
             <w:r>
               <w:rPr>
@@ -198,7 +191,7 @@
                 <w:noProof/>
                 <w:webHidden/>
               </w:rPr>
-              <w:instrText xml:space="preserve"> PAGEREF _Toc207711940 \h </w:instrText>
+              <w:instrText xml:space="preserve"> PAGEREF _Toc207784163 \h </w:instrText>
             </w:r>
             <w:r>
               <w:rPr>
@@ -231,11 +224,425 @@
         </w:p>
         <w:p>
           <w:pPr>
+            <w:pStyle w:val="TJ2"/>
+            <w:tabs>
+              <w:tab w:val="right" w:leader="dot" w:pos="9062"/>
+            </w:tabs>
             <w:rPr>
-              <w:b/>
-              <w:bCs/>
+              <w:rFonts w:eastAsiaTheme="minorEastAsia"/>
+              <w:noProof/>
+              <w:lang w:eastAsia="hu-HU"/>
             </w:rPr>
           </w:pPr>
+          <w:hyperlink w:anchor="_Toc207784164" w:history="1">
+            <w:r>
+              <w:rPr>
+                <w:rStyle w:val="Hiperhivatkozs"/>
+                <w:noProof/>
+              </w:rPr>
+              <w:t>1.2 A program rövid ismertetése</w:t>
+            </w:r>
+            <w:r>
+              <w:rPr>
+                <w:noProof/>
+                <w:webHidden/>
+              </w:rPr>
+              <w:tab/>
+            </w:r>
+            <w:r>
+              <w:rPr>
+                <w:noProof/>
+                <w:webHidden/>
+              </w:rPr>
+              <w:fldChar w:fldCharType="begin"/>
+            </w:r>
+            <w:r>
+              <w:rPr>
+                <w:noProof/>
+                <w:webHidden/>
+              </w:rPr>
+              <w:instrText xml:space="preserve"> PAGEREF _Toc207784164 \h </w:instrText>
+            </w:r>
+            <w:r>
+              <w:rPr>
+                <w:noProof/>
+                <w:webHidden/>
+              </w:rPr>
+            </w:r>
+            <w:r>
+              <w:rPr>
+                <w:noProof/>
+                <w:webHidden/>
+              </w:rPr>
+              <w:fldChar w:fldCharType="separate"/>
+            </w:r>
+            <w:r>
+              <w:rPr>
+                <w:noProof/>
+                <w:webHidden/>
+              </w:rPr>
+              <w:t>- 2 -</w:t>
+            </w:r>
+            <w:r>
+              <w:rPr>
+                <w:noProof/>
+                <w:webHidden/>
+              </w:rPr>
+              <w:fldChar w:fldCharType="end"/>
+            </w:r>
+          </w:hyperlink>
+        </w:p>
+        <w:p>
+          <w:pPr>
+            <w:pStyle w:val="TJ1"/>
+            <w:tabs>
+              <w:tab w:val="right" w:leader="dot" w:pos="9062"/>
+            </w:tabs>
+            <w:rPr>
+              <w:rFonts w:eastAsiaTheme="minorEastAsia"/>
+              <w:noProof/>
+              <w:lang w:eastAsia="hu-HU"/>
+            </w:rPr>
+          </w:pPr>
+          <w:hyperlink w:anchor="_Toc207784165" w:history="1">
+            <w:r>
+              <w:rPr>
+                <w:rStyle w:val="Hiperhivatkozs"/>
+                <w:noProof/>
+              </w:rPr>
+              <w:t>2. Elvárások a programmal kapcsolatban</w:t>
+            </w:r>
+            <w:r>
+              <w:rPr>
+                <w:noProof/>
+                <w:webHidden/>
+              </w:rPr>
+              <w:tab/>
+            </w:r>
+            <w:r>
+              <w:rPr>
+                <w:noProof/>
+                <w:webHidden/>
+              </w:rPr>
+              <w:fldChar w:fldCharType="begin"/>
+            </w:r>
+            <w:r>
+              <w:rPr>
+                <w:noProof/>
+                <w:webHidden/>
+              </w:rPr>
+              <w:instrText xml:space="preserve"> PAGEREF _Toc207784165 \h </w:instrText>
+            </w:r>
+            <w:r>
+              <w:rPr>
+                <w:noProof/>
+                <w:webHidden/>
+              </w:rPr>
+            </w:r>
+            <w:r>
+              <w:rPr>
+                <w:noProof/>
+                <w:webHidden/>
+              </w:rPr>
+              <w:fldChar w:fldCharType="separate"/>
+            </w:r>
+            <w:r>
+              <w:rPr>
+                <w:noProof/>
+                <w:webHidden/>
+              </w:rPr>
+              <w:t>- 3 -</w:t>
+            </w:r>
+            <w:r>
+              <w:rPr>
+                <w:noProof/>
+                <w:webHidden/>
+              </w:rPr>
+              <w:fldChar w:fldCharType="end"/>
+            </w:r>
+          </w:hyperlink>
+        </w:p>
+        <w:p>
+          <w:pPr>
+            <w:pStyle w:val="TJ2"/>
+            <w:tabs>
+              <w:tab w:val="right" w:leader="dot" w:pos="9062"/>
+            </w:tabs>
+            <w:rPr>
+              <w:rFonts w:eastAsiaTheme="minorEastAsia"/>
+              <w:noProof/>
+              <w:lang w:eastAsia="hu-HU"/>
+            </w:rPr>
+          </w:pPr>
+          <w:hyperlink w:anchor="_Toc207784166" w:history="1">
+            <w:r>
+              <w:rPr>
+                <w:rStyle w:val="Hiperhivatkozs"/>
+                <w:noProof/>
+              </w:rPr>
+              <w:t>2.1 Operációs rendszer és környezet</w:t>
+            </w:r>
+            <w:r>
+              <w:rPr>
+                <w:noProof/>
+                <w:webHidden/>
+              </w:rPr>
+              <w:tab/>
+            </w:r>
+            <w:r>
+              <w:rPr>
+                <w:noProof/>
+                <w:webHidden/>
+              </w:rPr>
+              <w:fldChar w:fldCharType="begin"/>
+            </w:r>
+            <w:r>
+              <w:rPr>
+                <w:noProof/>
+                <w:webHidden/>
+              </w:rPr>
+              <w:instrText xml:space="preserve"> PAGEREF _Toc207784166 \h </w:instrText>
+            </w:r>
+            <w:r>
+              <w:rPr>
+                <w:noProof/>
+                <w:webHidden/>
+              </w:rPr>
+            </w:r>
+            <w:r>
+              <w:rPr>
+                <w:noProof/>
+                <w:webHidden/>
+              </w:rPr>
+              <w:fldChar w:fldCharType="separate"/>
+            </w:r>
+            <w:r>
+              <w:rPr>
+                <w:noProof/>
+                <w:webHidden/>
+              </w:rPr>
+              <w:t>- 3 -</w:t>
+            </w:r>
+            <w:r>
+              <w:rPr>
+                <w:noProof/>
+                <w:webHidden/>
+              </w:rPr>
+              <w:fldChar w:fldCharType="end"/>
+            </w:r>
+          </w:hyperlink>
+        </w:p>
+        <w:p>
+          <w:pPr>
+            <w:pStyle w:val="TJ2"/>
+            <w:tabs>
+              <w:tab w:val="right" w:leader="dot" w:pos="9062"/>
+            </w:tabs>
+            <w:rPr>
+              <w:rFonts w:eastAsiaTheme="minorEastAsia"/>
+              <w:noProof/>
+              <w:lang w:eastAsia="hu-HU"/>
+            </w:rPr>
+          </w:pPr>
+          <w:hyperlink w:anchor="_Toc207784167" w:history="1">
+            <w:r>
+              <w:rPr>
+                <w:rStyle w:val="Hiperhivatkozs"/>
+                <w:noProof/>
+              </w:rPr>
+              <w:t>2.2 Felhasználandó programozási nyelvek</w:t>
+            </w:r>
+            <w:r>
+              <w:rPr>
+                <w:noProof/>
+                <w:webHidden/>
+              </w:rPr>
+              <w:tab/>
+            </w:r>
+            <w:r>
+              <w:rPr>
+                <w:noProof/>
+                <w:webHidden/>
+              </w:rPr>
+              <w:fldChar w:fldCharType="begin"/>
+            </w:r>
+            <w:r>
+              <w:rPr>
+                <w:noProof/>
+                <w:webHidden/>
+              </w:rPr>
+              <w:instrText xml:space="preserve"> PAGEREF _Toc207784167 \h </w:instrText>
+            </w:r>
+            <w:r>
+              <w:rPr>
+                <w:noProof/>
+                <w:webHidden/>
+              </w:rPr>
+            </w:r>
+            <w:r>
+              <w:rPr>
+                <w:noProof/>
+                <w:webHidden/>
+              </w:rPr>
+              <w:fldChar w:fldCharType="separate"/>
+            </w:r>
+            <w:r>
+              <w:rPr>
+                <w:noProof/>
+                <w:webHidden/>
+              </w:rPr>
+              <w:t>- 3 -</w:t>
+            </w:r>
+            <w:r>
+              <w:rPr>
+                <w:noProof/>
+                <w:webHidden/>
+              </w:rPr>
+              <w:fldChar w:fldCharType="end"/>
+            </w:r>
+          </w:hyperlink>
+        </w:p>
+        <w:p>
+          <w:pPr>
+            <w:pStyle w:val="TJ2"/>
+            <w:tabs>
+              <w:tab w:val="right" w:leader="dot" w:pos="9062"/>
+            </w:tabs>
+            <w:rPr>
+              <w:rFonts w:eastAsiaTheme="minorEastAsia"/>
+              <w:noProof/>
+              <w:lang w:eastAsia="hu-HU"/>
+            </w:rPr>
+          </w:pPr>
+          <w:hyperlink w:anchor="_Toc207784168" w:history="1">
+            <w:r>
+              <w:rPr>
+                <w:rStyle w:val="Hiperhivatkozs"/>
+                <w:noProof/>
+              </w:rPr>
+              <w:t>2.3 A megoldás formátuma</w:t>
+            </w:r>
+            <w:r>
+              <w:rPr>
+                <w:noProof/>
+                <w:webHidden/>
+              </w:rPr>
+              <w:tab/>
+            </w:r>
+            <w:r>
+              <w:rPr>
+                <w:noProof/>
+                <w:webHidden/>
+              </w:rPr>
+              <w:fldChar w:fldCharType="begin"/>
+            </w:r>
+            <w:r>
+              <w:rPr>
+                <w:noProof/>
+                <w:webHidden/>
+              </w:rPr>
+              <w:instrText xml:space="preserve"> PAGEREF _Toc207784168 \h </w:instrText>
+            </w:r>
+            <w:r>
+              <w:rPr>
+                <w:noProof/>
+                <w:webHidden/>
+              </w:rPr>
+            </w:r>
+            <w:r>
+              <w:rPr>
+                <w:noProof/>
+                <w:webHidden/>
+              </w:rPr>
+              <w:fldChar w:fldCharType="separate"/>
+            </w:r>
+            <w:r>
+              <w:rPr>
+                <w:noProof/>
+                <w:webHidden/>
+              </w:rPr>
+              <w:t>- 3 -</w:t>
+            </w:r>
+            <w:r>
+              <w:rPr>
+                <w:noProof/>
+                <w:webHidden/>
+              </w:rPr>
+              <w:fldChar w:fldCharType="end"/>
+            </w:r>
+          </w:hyperlink>
+        </w:p>
+        <w:p>
+          <w:pPr>
+            <w:pStyle w:val="TJ2"/>
+            <w:tabs>
+              <w:tab w:val="right" w:leader="dot" w:pos="9062"/>
+            </w:tabs>
+            <w:rPr>
+              <w:rFonts w:eastAsiaTheme="minorEastAsia"/>
+              <w:noProof/>
+              <w:lang w:eastAsia="hu-HU"/>
+            </w:rPr>
+          </w:pPr>
+          <w:hyperlink w:anchor="_Toc207784169" w:history="1">
+            <w:r>
+              <w:rPr>
+                <w:rStyle w:val="Hiperhivatkozs"/>
+                <w:noProof/>
+              </w:rPr>
+              <w:t>2.4 Szoftverfejlesztés</w:t>
+            </w:r>
+            <w:r>
+              <w:rPr>
+                <w:noProof/>
+                <w:webHidden/>
+              </w:rPr>
+              <w:tab/>
+            </w:r>
+            <w:r>
+              <w:rPr>
+                <w:noProof/>
+                <w:webHidden/>
+              </w:rPr>
+              <w:fldChar w:fldCharType="begin"/>
+            </w:r>
+            <w:r>
+              <w:rPr>
+                <w:noProof/>
+                <w:webHidden/>
+              </w:rPr>
+              <w:instrText xml:space="preserve"> PAGEREF _Toc207784169 \h </w:instrText>
+            </w:r>
+            <w:r>
+              <w:rPr>
+                <w:noProof/>
+                <w:webHidden/>
+              </w:rPr>
+            </w:r>
+            <w:r>
+              <w:rPr>
+                <w:noProof/>
+                <w:webHidden/>
+              </w:rPr>
+              <w:fldChar w:fldCharType="separate"/>
+            </w:r>
+            <w:r>
+              <w:rPr>
+                <w:noProof/>
+                <w:webHidden/>
+              </w:rPr>
+              <w:t>- 3 -</w:t>
+            </w:r>
+            <w:r>
+              <w:rPr>
+                <w:noProof/>
+                <w:webHidden/>
+              </w:rPr>
+              <w:fldChar w:fldCharType="end"/>
+            </w:r>
+          </w:hyperlink>
+        </w:p>
+        <w:p>
           <w:r>
             <w:rPr>
               <w:b/>
@@ -265,13 +672,15 @@
       <w:pPr>
         <w:pStyle w:val="Cmsor1"/>
         <w:rPr>
+          <w:color w:val="265891"/>
           <w:sz w:val="40"/>
           <w:szCs w:val="40"/>
         </w:rPr>
       </w:pPr>
-      <w:bookmarkStart w:id="0" w:name="_Toc207711939"/>
-      <w:r>
-        <w:rPr>
+      <w:bookmarkStart w:id="0" w:name="_Toc207784162"/>
+      <w:r>
+        <w:rPr>
+          <w:color w:val="265891"/>
           <w:sz w:val="40"/>
           <w:szCs w:val="40"/>
         </w:rPr>
@@ -284,12 +693,15 @@
       <w:pPr>
         <w:pStyle w:val="Cmsor2"/>
         <w:rPr>
+          <w:color w:val="4A90E2"/>
           <w:sz w:val="28"/>
           <w:szCs w:val="28"/>
         </w:rPr>
       </w:pPr>
-      <w:r>
-        <w:rPr>
+      <w:bookmarkStart w:id="1" w:name="_Toc207784163"/>
+      <w:r>
+        <w:rPr>
+          <w:color w:val="4A90E2"/>
           <w:sz w:val="28"/>
           <w:szCs w:val="28"/>
         </w:rPr>
@@ -297,11 +709,13 @@
       </w:r>
       <w:r>
         <w:rPr>
+          <w:color w:val="4A90E2"/>
           <w:sz w:val="32"/>
           <w:szCs w:val="32"/>
         </w:rPr>
         <w:t>címe</w:t>
       </w:r>
+      <w:bookmarkEnd w:id="1"/>
     </w:p>
     <w:p>
       <w:pPr>
@@ -321,185 +735,36 @@
     <w:p>
       <w:pPr>
         <w:pStyle w:val="Cmsor2"/>
-      </w:pPr>
-      <w:r>
+        <w:rPr>
+          <w:color w:val="4A90E2"/>
+        </w:rPr>
+      </w:pPr>
+      <w:bookmarkStart w:id="2" w:name="_Toc207784164"/>
+      <w:r>
+        <w:rPr>
+          <w:color w:val="4A90E2"/>
+        </w:rPr>
         <w:t>1.2 A program rövid ismertetése</w:t>
       </w:r>
-    </w:p>
-    <w:p>
-      <w:r>
-        <w:t>placeholdertext</w:t>
-      </w:r>
-      <w:r>
-        <w:t xml:space="preserve"> </w:t>
-      </w:r>
-      <w:r>
-        <w:t>placeholdertext</w:t>
-      </w:r>
-      <w:r>
-        <w:t xml:space="preserve"> </w:t>
-      </w:r>
-      <w:r>
-        <w:t>placeholdertext</w:t>
-      </w:r>
-      <w:r>
-        <w:t xml:space="preserve"> </w:t>
-      </w:r>
-      <w:r>
-        <w:t>placeholdertext</w:t>
-      </w:r>
-      <w:r>
-        <w:t xml:space="preserve"> </w:t>
-      </w:r>
-      <w:r>
-        <w:t>placeholdertext</w:t>
-      </w:r>
-      <w:r>
-        <w:t xml:space="preserve"> </w:t>
-      </w:r>
-      <w:r>
-        <w:t>placeholdertext</w:t>
-      </w:r>
-      <w:r>
-        <w:t xml:space="preserve"> </w:t>
-      </w:r>
-      <w:r>
-        <w:t>placeholdertext</w:t>
-      </w:r>
-      <w:r>
-        <w:t xml:space="preserve"> </w:t>
-      </w:r>
-      <w:r>
-        <w:t>placeholdertext</w:t>
-      </w:r>
-      <w:r>
-        <w:t xml:space="preserve"> </w:t>
-      </w:r>
-      <w:r>
-        <w:t>placeholdertext</w:t>
-      </w:r>
-      <w:r>
-        <w:t xml:space="preserve"> </w:t>
-      </w:r>
-      <w:r>
-        <w:t>placeholdertext</w:t>
-      </w:r>
-      <w:r>
-        <w:t xml:space="preserve"> </w:t>
-      </w:r>
-      <w:r>
-        <w:t>placeholdertext</w:t>
-      </w:r>
-      <w:r>
-        <w:t xml:space="preserve"> </w:t>
-      </w:r>
-      <w:r>
-        <w:t>placeholdertext</w:t>
-      </w:r>
-      <w:r>
-        <w:t xml:space="preserve"> </w:t>
-      </w:r>
-      <w:r>
-        <w:t>placeholdertext</w:t>
-      </w:r>
-      <w:r>
-        <w:t xml:space="preserve"> </w:t>
-      </w:r>
-      <w:r>
-        <w:t>placeholdertext</w:t>
-      </w:r>
-      <w:r>
-        <w:t xml:space="preserve"> </w:t>
-      </w:r>
-      <w:r>
-        <w:t>placeholdertext</w:t>
-      </w:r>
-      <w:r>
-        <w:t xml:space="preserve"> </w:t>
-      </w:r>
-      <w:r>
-        <w:t>placeholdertext</w:t>
-      </w:r>
-      <w:r>
-        <w:t xml:space="preserve"> </w:t>
-      </w:r>
-      <w:r>
-        <w:t>placeholdertext</w:t>
-      </w:r>
-      <w:r>
-        <w:t xml:space="preserve"> </w:t>
-      </w:r>
-      <w:r>
-        <w:t>placeholdertext</w:t>
-      </w:r>
-      <w:r>
-        <w:t xml:space="preserve"> </w:t>
-      </w:r>
-      <w:r>
-        <w:t>placeholdertext</w:t>
-      </w:r>
-      <w:r>
-        <w:t xml:space="preserve"> </w:t>
-      </w:r>
-      <w:r>
-        <w:t>placeholdertext</w:t>
-      </w:r>
-      <w:r>
-        <w:t xml:space="preserve"> </w:t>
-      </w:r>
-      <w:r>
-        <w:t>placeholdertext</w:t>
-      </w:r>
-      <w:r>
-        <w:t xml:space="preserve"> </w:t>
-      </w:r>
-      <w:r>
-        <w:t>placeholdertext</w:t>
-      </w:r>
-    </w:p>
-    <w:p/>
+      <w:bookmarkEnd w:id="2"/>
+    </w:p>
     <w:p>
       <w:r>
         <w:rPr>
           <w:noProof/>
         </w:rPr>
         <w:drawing>
-          <wp:anchor distT="0" distB="0" distL="114300" distR="114300" simplePos="0" relativeHeight="251658240" behindDoc="0" locked="0" layoutInCell="1" allowOverlap="1" wp14:anchorId="39433518" wp14:editId="67A1537C">
+          <wp:anchor distT="0" distB="0" distL="114300" distR="114300" simplePos="0" relativeHeight="251658240" behindDoc="0" locked="0" layoutInCell="1" allowOverlap="1" wp14:anchorId="39433518" wp14:editId="001CFC02">
             <wp:simplePos x="0" y="0"/>
             <wp:positionH relativeFrom="margin">
-              <wp:align>right</wp:align>
+              <wp:align>center</wp:align>
             </wp:positionH>
             <wp:positionV relativeFrom="paragraph">
-              <wp:posOffset>711835</wp:posOffset>
+              <wp:posOffset>241162</wp:posOffset>
             </wp:positionV>
-            <wp:extent cx="5760720" cy="5769610"/>
+            <wp:extent cx="7229475" cy="7241280"/>
             <wp:effectExtent l="0" t="0" r="0" b="0"/>
-            <wp:wrapThrough wrapText="bothSides">
-              <wp:wrapPolygon edited="0">
-                <wp:start x="8571" y="7132"/>
-                <wp:lineTo x="8143" y="7560"/>
-                <wp:lineTo x="8000" y="7916"/>
-                <wp:lineTo x="8071" y="8416"/>
-                <wp:lineTo x="5214" y="8915"/>
-                <wp:lineTo x="4500" y="9129"/>
-                <wp:lineTo x="4500" y="9557"/>
-                <wp:lineTo x="4643" y="10698"/>
-                <wp:lineTo x="4714" y="10840"/>
-                <wp:lineTo x="9286" y="11839"/>
-                <wp:lineTo x="9786" y="11839"/>
-                <wp:lineTo x="9786" y="12837"/>
-                <wp:lineTo x="11500" y="12837"/>
-                <wp:lineTo x="11500" y="11839"/>
-                <wp:lineTo x="12357" y="11839"/>
-                <wp:lineTo x="16714" y="10912"/>
-                <wp:lineTo x="16714" y="9485"/>
-                <wp:lineTo x="13214" y="8416"/>
-                <wp:lineTo x="13357" y="8059"/>
-                <wp:lineTo x="13143" y="7560"/>
-                <wp:lineTo x="12643" y="7132"/>
-                <wp:lineTo x="8571" y="7132"/>
-              </wp:wrapPolygon>
-            </wp:wrapThrough>
+            <wp:wrapNone/>
             <wp:docPr id="4" name="Kép 4"/>
             <wp:cNvGraphicFramePr>
               <a:graphicFrameLocks xmlns:a="http://schemas.openxmlformats.org/drawingml/2006/main" noChangeAspect="1"/>
@@ -526,7 +791,7 @@
                   <pic:spPr>
                     <a:xfrm>
                       <a:off x="0" y="0"/>
-                      <a:ext cx="5760720" cy="5769610"/>
+                      <a:ext cx="7229475" cy="7241280"/>
                     </a:xfrm>
                     <a:prstGeom prst="rect">
                       <a:avLst/>
@@ -535,29 +800,71 @@
                 </pic:pic>
               </a:graphicData>
             </a:graphic>
+            <wp14:sizeRelH relativeFrom="margin">
+              <wp14:pctWidth>0</wp14:pctWidth>
+            </wp14:sizeRelH>
+            <wp14:sizeRelV relativeFrom="margin">
+              <wp14:pctHeight>0</wp14:pctHeight>
+            </wp14:sizeRelV>
           </wp:anchor>
         </w:drawing>
       </w:r>
       <w:r>
+        <w:t>A Corelytics alkalmazás segítségével a testedzés és tréning hatékonyabbá és átláthatóbbá válik. Az app egyszerű eszközöket kínál a teljesítmény nyomon követésére és az edzésterv optimalizálására. Így a felhasználó könnyedén érheti el a kitűzött sportcéljait.</w:t>
+      </w:r>
+    </w:p>
+    <w:p>
+      <w:r>
+        <w:t>A felhasználó részletes elemzéseket kap a teljesítményéről és az edzéseinek a hatékonyságáról. Az alkalmazás személyre szabott tippeket és ajánlásokat ad a folyamatos fejlődés érdekében. Emellett könnyedén naplózhatod a fejlődésedet és megoszthatod az eredményeidet másokkal. A Corelytics így egy átfogó és motiváló edzéspartnere lesz.</w:t>
+      </w:r>
+      <w:r>
         <w:br w:type="page"/>
       </w:r>
     </w:p>
     <w:p>
       <w:pPr>
         <w:pStyle w:val="Cmsor1"/>
-      </w:pPr>
-      <w:r>
+        <w:tabs>
+          <w:tab w:val="left" w:pos="567"/>
+        </w:tabs>
+        <w:rPr>
+          <w:color w:val="265891"/>
+        </w:rPr>
+      </w:pPr>
+      <w:bookmarkStart w:id="3" w:name="_Toc207784165"/>
+      <w:r>
+        <w:rPr>
+          <w:color w:val="265891"/>
+        </w:rPr>
         <w:lastRenderedPageBreak/>
-        <w:t>2. Elvárások a programmal szemben</w:t>
-      </w:r>
+        <w:t xml:space="preserve">2. Elvárások a programmal </w:t>
+      </w:r>
+      <w:r>
+        <w:rPr>
+          <w:color w:val="265891"/>
+        </w:rPr>
+        <w:t>kapcsolatban</w:t>
+      </w:r>
+      <w:bookmarkEnd w:id="3"/>
     </w:p>
     <w:p>
       <w:pPr>
         <w:pStyle w:val="Cmsor2"/>
-      </w:pPr>
-      <w:r>
+        <w:tabs>
+          <w:tab w:val="left" w:pos="567"/>
+        </w:tabs>
+        <w:rPr>
+          <w:color w:val="4A90E2"/>
+        </w:rPr>
+      </w:pPr>
+      <w:bookmarkStart w:id="4" w:name="_Toc207784166"/>
+      <w:r>
+        <w:rPr>
+          <w:color w:val="4A90E2"/>
+        </w:rPr>
         <w:t>2.1 Operációs rendszer és környezet</w:t>
       </w:r>
+      <w:bookmarkEnd w:id="4"/>
     </w:p>
     <w:p>
       <w:pPr>
@@ -566,6 +873,9 @@
           <w:ilvl w:val="0"/>
           <w:numId w:val="3"/>
         </w:numPr>
+        <w:tabs>
+          <w:tab w:val="left" w:pos="567"/>
+        </w:tabs>
       </w:pPr>
       <w:r>
         <w:t>Windows 10, 11</w:t>
@@ -578,6 +888,9 @@
           <w:ilvl w:val="0"/>
           <w:numId w:val="3"/>
         </w:numPr>
+        <w:tabs>
+          <w:tab w:val="left" w:pos="567"/>
+        </w:tabs>
       </w:pPr>
       <w:r>
         <w:t>Android</w:t>
@@ -586,9 +899,26 @@
     <w:p>
       <w:pPr>
         <w:pStyle w:val="Cmsor2"/>
-      </w:pPr>
-      <w:r>
-        <w:t xml:space="preserve">2.2 Felhasználandó programozási nyelvek </w:t>
+        <w:tabs>
+          <w:tab w:val="left" w:pos="567"/>
+        </w:tabs>
+        <w:rPr>
+          <w:color w:val="4A90E2"/>
+        </w:rPr>
+      </w:pPr>
+      <w:bookmarkStart w:id="5" w:name="_Toc207784167"/>
+      <w:r>
+        <w:rPr>
+          <w:color w:val="4A90E2"/>
+        </w:rPr>
+        <w:t>2.2 Felhasználandó programozási nyelvek</w:t>
+      </w:r>
+      <w:bookmarkEnd w:id="5"/>
+      <w:r>
+        <w:rPr>
+          <w:color w:val="4A90E2"/>
+        </w:rPr>
+        <w:t xml:space="preserve"> </w:t>
       </w:r>
     </w:p>
     <w:p>
@@ -598,9 +928,25 @@
           <w:ilvl w:val="0"/>
           <w:numId w:val="4"/>
         </w:numPr>
-      </w:pPr>
-      <w:r>
-        <w:t>Capacitor (Mobile wrapper)</w:t>
+        <w:tabs>
+          <w:tab w:val="left" w:pos="567"/>
+        </w:tabs>
+      </w:pPr>
+      <w:proofErr w:type="spellStart"/>
+      <w:r>
+        <w:t>Capacitor</w:t>
+      </w:r>
+      <w:proofErr w:type="spellEnd"/>
+      <w:r>
+        <w:t xml:space="preserve"> (Mobile </w:t>
+      </w:r>
+      <w:proofErr w:type="spellStart"/>
+      <w:r>
+        <w:t>wrapper</w:t>
+      </w:r>
+      <w:proofErr w:type="spellEnd"/>
+      <w:r>
+        <w:t>)</w:t>
       </w:r>
     </w:p>
     <w:p>
@@ -610,6 +956,9 @@
           <w:ilvl w:val="0"/>
           <w:numId w:val="4"/>
         </w:numPr>
+        <w:tabs>
+          <w:tab w:val="left" w:pos="567"/>
+        </w:tabs>
       </w:pPr>
       <w:r>
         <w:t>Next.JS (Framework)</w:t>
@@ -622,9 +971,33 @@
           <w:ilvl w:val="0"/>
           <w:numId w:val="4"/>
         </w:numPr>
-      </w:pPr>
-      <w:r>
-        <w:t>Typescript (Type safety)</w:t>
+        <w:tabs>
+          <w:tab w:val="left" w:pos="567"/>
+        </w:tabs>
+      </w:pPr>
+      <w:proofErr w:type="spellStart"/>
+      <w:r>
+        <w:t>Typescript</w:t>
+      </w:r>
+      <w:proofErr w:type="spellEnd"/>
+      <w:r>
+        <w:t xml:space="preserve"> (</w:t>
+      </w:r>
+      <w:proofErr w:type="spellStart"/>
+      <w:r>
+        <w:t>Type</w:t>
+      </w:r>
+      <w:proofErr w:type="spellEnd"/>
+      <w:r>
+        <w:t xml:space="preserve"> </w:t>
+      </w:r>
+      <w:proofErr w:type="spellStart"/>
+      <w:r>
+        <w:t>safety</w:t>
+      </w:r>
+      <w:proofErr w:type="spellEnd"/>
+      <w:r>
+        <w:t>)</w:t>
       </w:r>
     </w:p>
     <w:p>
@@ -634,6 +1007,9 @@
           <w:ilvl w:val="0"/>
           <w:numId w:val="4"/>
         </w:numPr>
+        <w:tabs>
+          <w:tab w:val="left" w:pos="567"/>
+        </w:tabs>
       </w:pPr>
       <w:r>
         <w:t>Nextauth.JS (Login)</w:t>
@@ -646,9 +1022,25 @@
           <w:ilvl w:val="0"/>
           <w:numId w:val="4"/>
         </w:numPr>
-      </w:pPr>
-      <w:r>
-        <w:t>PostgreSQL (Database)</w:t>
+        <w:tabs>
+          <w:tab w:val="left" w:pos="567"/>
+        </w:tabs>
+      </w:pPr>
+      <w:proofErr w:type="spellStart"/>
+      <w:r>
+        <w:t>PostgreSQL</w:t>
+      </w:r>
+      <w:proofErr w:type="spellEnd"/>
+      <w:r>
+        <w:t xml:space="preserve"> (</w:t>
+      </w:r>
+      <w:proofErr w:type="spellStart"/>
+      <w:r>
+        <w:t>Database</w:t>
+      </w:r>
+      <w:proofErr w:type="spellEnd"/>
+      <w:r>
+        <w:t>)</w:t>
       </w:r>
     </w:p>
     <w:p>
@@ -658,9 +1050,33 @@
           <w:ilvl w:val="0"/>
           <w:numId w:val="4"/>
         </w:numPr>
-      </w:pPr>
-      <w:r>
-        <w:t>Prisma (Database Interactions)</w:t>
+        <w:tabs>
+          <w:tab w:val="left" w:pos="567"/>
+        </w:tabs>
+      </w:pPr>
+      <w:proofErr w:type="spellStart"/>
+      <w:r>
+        <w:t>Prisma</w:t>
+      </w:r>
+      <w:proofErr w:type="spellEnd"/>
+      <w:r>
+        <w:t xml:space="preserve"> (</w:t>
+      </w:r>
+      <w:proofErr w:type="spellStart"/>
+      <w:r>
+        <w:t>Database</w:t>
+      </w:r>
+      <w:proofErr w:type="spellEnd"/>
+      <w:r>
+        <w:t xml:space="preserve"> </w:t>
+      </w:r>
+      <w:proofErr w:type="spellStart"/>
+      <w:r>
+        <w:t>Interactions</w:t>
+      </w:r>
+      <w:proofErr w:type="spellEnd"/>
+      <w:r>
+        <w:t>)</w:t>
       </w:r>
     </w:p>
     <w:p>
@@ -670,9 +1086,25 @@
           <w:ilvl w:val="0"/>
           <w:numId w:val="4"/>
         </w:numPr>
-      </w:pPr>
-      <w:r>
-        <w:t>Tailwind CSS (Responsivity)</w:t>
+        <w:tabs>
+          <w:tab w:val="left" w:pos="567"/>
+        </w:tabs>
+      </w:pPr>
+      <w:proofErr w:type="spellStart"/>
+      <w:r>
+        <w:t>Tailwind</w:t>
+      </w:r>
+      <w:proofErr w:type="spellEnd"/>
+      <w:r>
+        <w:t xml:space="preserve"> CSS (</w:t>
+      </w:r>
+      <w:proofErr w:type="spellStart"/>
+      <w:r>
+        <w:t>Responsivity</w:t>
+      </w:r>
+      <w:proofErr w:type="spellEnd"/>
+      <w:r>
+        <w:t>)</w:t>
       </w:r>
     </w:p>
     <w:p>
@@ -682,12 +1114,28 @@
           <w:ilvl w:val="0"/>
           <w:numId w:val="4"/>
         </w:numPr>
-      </w:pPr>
-      <w:r>
-        <w:t>tRPC (</w:t>
-      </w:r>
-      <w:r>
-        <w:t>API validation)</w:t>
+        <w:tabs>
+          <w:tab w:val="left" w:pos="567"/>
+        </w:tabs>
+      </w:pPr>
+      <w:proofErr w:type="spellStart"/>
+      <w:r>
+        <w:t>tRPC</w:t>
+      </w:r>
+      <w:proofErr w:type="spellEnd"/>
+      <w:r>
+        <w:t xml:space="preserve"> (</w:t>
+      </w:r>
+      <w:r>
+        <w:t xml:space="preserve">API </w:t>
+      </w:r>
+      <w:proofErr w:type="spellStart"/>
+      <w:r>
+        <w:t>validation</w:t>
+      </w:r>
+      <w:proofErr w:type="spellEnd"/>
+      <w:r>
+        <w:t>)</w:t>
       </w:r>
     </w:p>
     <w:p>
@@ -697,9 +1145,36 @@
           <w:ilvl w:val="0"/>
           <w:numId w:val="4"/>
         </w:numPr>
-      </w:pPr>
-      <w:r>
-        <w:t>ZOD (Enviromental Variable Managment)</w:t>
+        <w:tabs>
+          <w:tab w:val="left" w:pos="567"/>
+        </w:tabs>
+      </w:pPr>
+      <w:r>
+        <w:t>ZOD (</w:t>
+      </w:r>
+      <w:proofErr w:type="spellStart"/>
+      <w:r>
+        <w:t>Enviromental</w:t>
+      </w:r>
+      <w:proofErr w:type="spellEnd"/>
+      <w:r>
+        <w:t xml:space="preserve"> </w:t>
+      </w:r>
+      <w:proofErr w:type="spellStart"/>
+      <w:r>
+        <w:t>Variable</w:t>
+      </w:r>
+      <w:proofErr w:type="spellEnd"/>
+      <w:r>
+        <w:t xml:space="preserve"> </w:t>
+      </w:r>
+      <w:proofErr w:type="spellStart"/>
+      <w:r>
+        <w:t>Managment</w:t>
+      </w:r>
+      <w:proofErr w:type="spellEnd"/>
+      <w:r>
+        <w:t>)</w:t>
       </w:r>
     </w:p>
     <w:p>
@@ -709,9 +1184,49 @@
           <w:ilvl w:val="0"/>
           <w:numId w:val="4"/>
         </w:numPr>
-      </w:pPr>
-      <w:r>
-        <w:t>TanStack query (Client State Managment)</w:t>
+        <w:tabs>
+          <w:tab w:val="left" w:pos="567"/>
+        </w:tabs>
+      </w:pPr>
+      <w:proofErr w:type="spellStart"/>
+      <w:r>
+        <w:t>TanStack</w:t>
+      </w:r>
+      <w:proofErr w:type="spellEnd"/>
+      <w:r>
+        <w:t xml:space="preserve"> </w:t>
+      </w:r>
+      <w:proofErr w:type="spellStart"/>
+      <w:r>
+        <w:t>query</w:t>
+      </w:r>
+      <w:proofErr w:type="spellEnd"/>
+      <w:r>
+        <w:t xml:space="preserve"> (</w:t>
+      </w:r>
+      <w:proofErr w:type="spellStart"/>
+      <w:r>
+        <w:t>Client</w:t>
+      </w:r>
+      <w:proofErr w:type="spellEnd"/>
+      <w:r>
+        <w:t xml:space="preserve"> </w:t>
+      </w:r>
+      <w:proofErr w:type="spellStart"/>
+      <w:r>
+        <w:t>State</w:t>
+      </w:r>
+      <w:proofErr w:type="spellEnd"/>
+      <w:r>
+        <w:t xml:space="preserve"> </w:t>
+      </w:r>
+      <w:proofErr w:type="spellStart"/>
+      <w:r>
+        <w:t>Managment</w:t>
+      </w:r>
+      <w:proofErr w:type="spellEnd"/>
+      <w:r>
+        <w:t>)</w:t>
       </w:r>
     </w:p>
     <w:p>
@@ -721,9 +1236,33 @@
           <w:ilvl w:val="0"/>
           <w:numId w:val="4"/>
         </w:numPr>
-      </w:pPr>
-      <w:r>
-        <w:t>React-Hook-Form (Form Managment)</w:t>
+        <w:tabs>
+          <w:tab w:val="left" w:pos="567"/>
+        </w:tabs>
+      </w:pPr>
+      <w:proofErr w:type="spellStart"/>
+      <w:r>
+        <w:t>React-Hook-Form</w:t>
+      </w:r>
+      <w:proofErr w:type="spellEnd"/>
+      <w:r>
+        <w:t xml:space="preserve"> (</w:t>
+      </w:r>
+      <w:proofErr w:type="spellStart"/>
+      <w:r>
+        <w:t>Form</w:t>
+      </w:r>
+      <w:proofErr w:type="spellEnd"/>
+      <w:r>
+        <w:t xml:space="preserve"> </w:t>
+      </w:r>
+      <w:proofErr w:type="spellStart"/>
+      <w:r>
+        <w:t>Managment</w:t>
+      </w:r>
+      <w:proofErr w:type="spellEnd"/>
+      <w:r>
+        <w:t>)</w:t>
       </w:r>
     </w:p>
     <w:p>
@@ -733,9 +1272,33 @@
           <w:ilvl w:val="0"/>
           <w:numId w:val="4"/>
         </w:numPr>
-      </w:pPr>
-      <w:r>
-        <w:t>Axios (Client API Calls)</w:t>
+        <w:tabs>
+          <w:tab w:val="left" w:pos="567"/>
+        </w:tabs>
+      </w:pPr>
+      <w:proofErr w:type="spellStart"/>
+      <w:r>
+        <w:t>Axios</w:t>
+      </w:r>
+      <w:proofErr w:type="spellEnd"/>
+      <w:r>
+        <w:t xml:space="preserve"> (</w:t>
+      </w:r>
+      <w:proofErr w:type="spellStart"/>
+      <w:r>
+        <w:t>Client</w:t>
+      </w:r>
+      <w:proofErr w:type="spellEnd"/>
+      <w:r>
+        <w:t xml:space="preserve"> API </w:t>
+      </w:r>
+      <w:proofErr w:type="spellStart"/>
+      <w:r>
+        <w:t>Calls</w:t>
+      </w:r>
+      <w:proofErr w:type="spellEnd"/>
+      <w:r>
+        <w:t>)</w:t>
       </w:r>
     </w:p>
     <w:p>
@@ -745,9 +1308,555 @@
           <w:ilvl w:val="0"/>
           <w:numId w:val="4"/>
         </w:numPr>
-      </w:pPr>
-      <w:r>
-        <w:t xml:space="preserve">Vercel (Deployment) </w:t>
+        <w:tabs>
+          <w:tab w:val="left" w:pos="567"/>
+        </w:tabs>
+      </w:pPr>
+      <w:proofErr w:type="spellStart"/>
+      <w:r>
+        <w:t>Vercel</w:t>
+      </w:r>
+      <w:proofErr w:type="spellEnd"/>
+      <w:r>
+        <w:t xml:space="preserve"> (</w:t>
+      </w:r>
+      <w:proofErr w:type="spellStart"/>
+      <w:r>
+        <w:t>Deployment</w:t>
+      </w:r>
+      <w:proofErr w:type="spellEnd"/>
+      <w:r>
+        <w:t xml:space="preserve">) </w:t>
+      </w:r>
+    </w:p>
+    <w:p>
+      <w:pPr>
+        <w:pStyle w:val="Cmsor2"/>
+        <w:tabs>
+          <w:tab w:val="left" w:pos="567"/>
+        </w:tabs>
+        <w:rPr>
+          <w:color w:val="4A90E2"/>
+        </w:rPr>
+      </w:pPr>
+      <w:bookmarkStart w:id="6" w:name="_Toc207784168"/>
+      <w:r>
+        <w:rPr>
+          <w:color w:val="4A90E2"/>
+        </w:rPr>
+        <w:t>2.3 A megoldás formátuma</w:t>
+      </w:r>
+      <w:bookmarkEnd w:id="6"/>
+    </w:p>
+    <w:p>
+      <w:pPr>
+        <w:pStyle w:val="Listaszerbekezds"/>
+        <w:numPr>
+          <w:ilvl w:val="0"/>
+          <w:numId w:val="5"/>
+        </w:numPr>
+        <w:tabs>
+          <w:tab w:val="left" w:pos="567"/>
+        </w:tabs>
+      </w:pPr>
+      <w:proofErr w:type="spellStart"/>
+      <w:r>
+        <w:t>PostgreSQL</w:t>
+      </w:r>
+      <w:proofErr w:type="spellEnd"/>
+      <w:r>
+        <w:t xml:space="preserve"> adatbázis kialakítása, formázás</w:t>
+      </w:r>
+    </w:p>
+    <w:p>
+      <w:pPr>
+        <w:pStyle w:val="Listaszerbekezds"/>
+        <w:numPr>
+          <w:ilvl w:val="0"/>
+          <w:numId w:val="5"/>
+        </w:numPr>
+        <w:tabs>
+          <w:tab w:val="left" w:pos="567"/>
+        </w:tabs>
+      </w:pPr>
+      <w:r>
+        <w:t xml:space="preserve">Backend </w:t>
+      </w:r>
+    </w:p>
+    <w:p>
+      <w:pPr>
+        <w:pStyle w:val="Listaszerbekezds"/>
+        <w:numPr>
+          <w:ilvl w:val="1"/>
+          <w:numId w:val="5"/>
+        </w:numPr>
+        <w:tabs>
+          <w:tab w:val="left" w:pos="567"/>
+        </w:tabs>
+        <w:ind w:left="1134"/>
+      </w:pPr>
+      <w:r>
+        <w:t>Regisztráció, Bejelentkezés</w:t>
+      </w:r>
+    </w:p>
+    <w:p>
+      <w:pPr>
+        <w:pStyle w:val="Listaszerbekezds"/>
+        <w:numPr>
+          <w:ilvl w:val="1"/>
+          <w:numId w:val="5"/>
+        </w:numPr>
+        <w:tabs>
+          <w:tab w:val="left" w:pos="567"/>
+        </w:tabs>
+        <w:ind w:left="1134"/>
+      </w:pPr>
+      <w:r>
+        <w:t>Pontos számítások</w:t>
+      </w:r>
+    </w:p>
+    <w:p>
+      <w:pPr>
+        <w:pStyle w:val="Listaszerbekezds"/>
+        <w:numPr>
+          <w:ilvl w:val="1"/>
+          <w:numId w:val="5"/>
+        </w:numPr>
+        <w:tabs>
+          <w:tab w:val="left" w:pos="567"/>
+        </w:tabs>
+        <w:ind w:left="1134"/>
+      </w:pPr>
+      <w:r>
+        <w:t>Android Health App összekötés</w:t>
+      </w:r>
+    </w:p>
+    <w:p>
+      <w:pPr>
+        <w:pStyle w:val="Listaszerbekezds"/>
+        <w:numPr>
+          <w:ilvl w:val="1"/>
+          <w:numId w:val="5"/>
+        </w:numPr>
+        <w:tabs>
+          <w:tab w:val="left" w:pos="567"/>
+        </w:tabs>
+        <w:ind w:left="1134"/>
+      </w:pPr>
+      <w:r>
+        <w:t>Adatbázis és program összekötése</w:t>
+      </w:r>
+    </w:p>
+    <w:p>
+      <w:pPr>
+        <w:pStyle w:val="Listaszerbekezds"/>
+        <w:numPr>
+          <w:ilvl w:val="0"/>
+          <w:numId w:val="5"/>
+        </w:numPr>
+        <w:tabs>
+          <w:tab w:val="left" w:pos="567"/>
+        </w:tabs>
+      </w:pPr>
+      <w:r>
+        <w:t>Frontend</w:t>
+      </w:r>
+    </w:p>
+    <w:p>
+      <w:pPr>
+        <w:pStyle w:val="Listaszerbekezds"/>
+        <w:numPr>
+          <w:ilvl w:val="1"/>
+          <w:numId w:val="5"/>
+        </w:numPr>
+        <w:tabs>
+          <w:tab w:val="left" w:pos="567"/>
+        </w:tabs>
+        <w:ind w:left="1134"/>
+      </w:pPr>
+      <w:r>
+        <w:t>Megjelenítés</w:t>
+      </w:r>
+    </w:p>
+    <w:p>
+      <w:pPr>
+        <w:pStyle w:val="Listaszerbekezds"/>
+        <w:numPr>
+          <w:ilvl w:val="1"/>
+          <w:numId w:val="5"/>
+        </w:numPr>
+        <w:tabs>
+          <w:tab w:val="left" w:pos="567"/>
+        </w:tabs>
+        <w:ind w:left="1134"/>
+      </w:pPr>
+      <w:r>
+        <w:t>Reszponzivitás</w:t>
+      </w:r>
+    </w:p>
+    <w:p>
+      <w:pPr>
+        <w:pStyle w:val="Listaszerbekezds"/>
+        <w:numPr>
+          <w:ilvl w:val="0"/>
+          <w:numId w:val="5"/>
+        </w:numPr>
+        <w:tabs>
+          <w:tab w:val="left" w:pos="567"/>
+        </w:tabs>
+      </w:pPr>
+      <w:r>
+        <w:t>Adatbázis feltöltése</w:t>
+      </w:r>
+    </w:p>
+    <w:p>
+      <w:pPr>
+        <w:pStyle w:val="Cmsor2"/>
+        <w:tabs>
+          <w:tab w:val="left" w:pos="567"/>
+        </w:tabs>
+        <w:rPr>
+          <w:color w:val="4A90E2"/>
+        </w:rPr>
+      </w:pPr>
+      <w:bookmarkStart w:id="7" w:name="_Toc207784169"/>
+      <w:r>
+        <w:rPr>
+          <w:color w:val="4A90E2"/>
+        </w:rPr>
+        <w:t>2.4 Szoftverfejlesztés</w:t>
+      </w:r>
+      <w:bookmarkEnd w:id="7"/>
+    </w:p>
+    <w:p>
+      <w:pPr>
+        <w:tabs>
+          <w:tab w:val="left" w:pos="567"/>
+        </w:tabs>
+      </w:pPr>
+      <w:r>
+        <w:tab/>
+        <w:t xml:space="preserve">A feladat egy olyan webalapú alkalmazás fejlesztése, amely lehetőséget biztosít a felhasználók számára hogy </w:t>
+      </w:r>
+      <w:r>
+        <w:t xml:space="preserve">jegyzeteljék a tréning tervüket, étrendjüket és a </w:t>
+      </w:r>
+      <w:r>
+        <w:t>Google</w:t>
+      </w:r>
+      <w:r>
+        <w:t xml:space="preserve"> Health applikáció összekötésével a statisztikáikat. A rendszernek biztosítania kell a felhasználók regisztrációját és egyszerű bejelentkezését hogy minden felhasználó saját profillal rendelkezzen, illetve a felhasználók adatainak biztonságát. </w:t>
+      </w:r>
+    </w:p>
+    <w:p>
+      <w:r>
+        <w:br w:type="page"/>
+      </w:r>
+    </w:p>
+    <w:p>
+      <w:pPr>
+        <w:pStyle w:val="Cmsor1"/>
+        <w:rPr>
+          <w:color w:val="265891"/>
+        </w:rPr>
+      </w:pPr>
+      <w:r>
+        <w:rPr>
+          <w:color w:val="265891"/>
+        </w:rPr>
+        <w:lastRenderedPageBreak/>
+        <w:t>3. A rendszer követelményei</w:t>
+      </w:r>
+    </w:p>
+    <w:p>
+      <w:r>
+        <w:tab/>
+        <w:t xml:space="preserve">Az alábbiakban részletesen bemutatjuk a Corelytics rendszer legfontosabb funkcionális követelményeit. A rendszer három főbb részre pillérre épül: felhasználói fiók kezelésre, étrend és edzésterv követése ill. szerkesztése, </w:t>
+      </w:r>
+      <w:r>
+        <w:t>Google</w:t>
+      </w:r>
+      <w:r>
+        <w:t xml:space="preserve"> Health App csatlakozása</w:t>
+      </w:r>
+    </w:p>
+    <w:p>
+      <w:pPr>
+        <w:pStyle w:val="Cmsor2"/>
+        <w:rPr>
+          <w:color w:val="4A90E2"/>
+        </w:rPr>
+      </w:pPr>
+      <w:r>
+        <w:rPr>
+          <w:color w:val="4A90E2"/>
+        </w:rPr>
+        <w:t xml:space="preserve">3.1 </w:t>
+      </w:r>
+      <w:r>
+        <w:rPr>
+          <w:color w:val="4A90E2"/>
+        </w:rPr>
+        <w:t xml:space="preserve">Felhasználói fiók kezelésre </w:t>
+      </w:r>
+    </w:p>
+    <w:p>
+      <w:r>
+        <w:tab/>
+        <w:t>A rendszer csak regisztrált és bejelentkezett felhasználóknak engedi az adatok feltöltését, szerkesztését és egyéb interakciókat. A fiók kezelés során ezeket a funkciókat kell biztosítani:</w:t>
+      </w:r>
+    </w:p>
+    <w:p>
+      <w:pPr>
+        <w:pStyle w:val="Listaszerbekezds"/>
+        <w:numPr>
+          <w:ilvl w:val="0"/>
+          <w:numId w:val="6"/>
+        </w:numPr>
+        <w:rPr>
+          <w:color w:val="9DC7F5"/>
+        </w:rPr>
+      </w:pPr>
+      <w:r>
+        <w:rPr>
+          <w:color w:val="9DC7F5"/>
+        </w:rPr>
+        <w:t>Regisztráció:</w:t>
+      </w:r>
+      <w:r>
+        <w:rPr>
+          <w:color w:val="9DC7F5"/>
+        </w:rPr>
+        <w:t xml:space="preserve"> </w:t>
+      </w:r>
+      <w:r>
+        <w:rPr>
+          <w:color w:val="000000" w:themeColor="text1"/>
+        </w:rPr>
+        <w:t xml:space="preserve">A felhasználók e-mail címükkel és egy biztonságos jelszóval tudnak regisztrálni. A profil adja a lehetőséget a privát edzésterv és étrend jegyzetelésre, frissítésére és a </w:t>
+      </w:r>
+      <w:r>
+        <w:rPr>
+          <w:color w:val="000000" w:themeColor="text1"/>
+        </w:rPr>
+        <w:t>Google</w:t>
+      </w:r>
+      <w:r>
+        <w:rPr>
+          <w:color w:val="000000" w:themeColor="text1"/>
+        </w:rPr>
+        <w:t xml:space="preserve"> Health App csatlakozására.</w:t>
+      </w:r>
+    </w:p>
+    <w:p>
+      <w:pPr>
+        <w:pStyle w:val="Listaszerbekezds"/>
+        <w:numPr>
+          <w:ilvl w:val="0"/>
+          <w:numId w:val="6"/>
+        </w:numPr>
+        <w:rPr>
+          <w:color w:val="9DC7F5"/>
+        </w:rPr>
+      </w:pPr>
+      <w:r>
+        <w:rPr>
+          <w:color w:val="9DC7F5"/>
+        </w:rPr>
+        <w:t>Bejelentkezés és hitelesítés:</w:t>
+      </w:r>
+      <w:r>
+        <w:t xml:space="preserve"> </w:t>
+      </w:r>
+      <w:r>
+        <w:rPr>
+          <w:color w:val="000000" w:themeColor="text1"/>
+        </w:rPr>
+        <w:t>A regisztrált felhasználók bejelentkezhetnek a rendszerbe a megadott hitelesítési adataikkal. A jelszavakat titkosított módon kell tárolni</w:t>
+      </w:r>
+      <w:r>
+        <w:rPr>
+          <w:color w:val="000000" w:themeColor="text1"/>
+        </w:rPr>
+        <w:t>.</w:t>
+      </w:r>
+    </w:p>
+    <w:p>
+      <w:pPr>
+        <w:pStyle w:val="Listaszerbekezds"/>
+        <w:numPr>
+          <w:ilvl w:val="0"/>
+          <w:numId w:val="6"/>
+        </w:numPr>
+        <w:rPr>
+          <w:color w:val="9DC7F5"/>
+        </w:rPr>
+      </w:pPr>
+      <w:r>
+        <w:rPr>
+          <w:color w:val="9DC7F5"/>
+        </w:rPr>
+        <w:t xml:space="preserve">Profilkezelés: </w:t>
+      </w:r>
+      <w:r>
+        <w:rPr>
+          <w:color w:val="000000" w:themeColor="text1"/>
+        </w:rPr>
+        <w:t>A felhasználók frissíthetik profiljukat, megváltoztathatják jelszavukat, frissíthetik adataikat, és beállíthatják értesítési preferenciáikat.</w:t>
+      </w:r>
+    </w:p>
+    <w:p>
+      <w:pPr>
+        <w:pStyle w:val="Listaszerbekezds"/>
+        <w:numPr>
+          <w:ilvl w:val="0"/>
+          <w:numId w:val="6"/>
+        </w:numPr>
+        <w:rPr>
+          <w:color w:val="9DC7F5"/>
+        </w:rPr>
+      </w:pPr>
+      <w:r>
+        <w:rPr>
+          <w:color w:val="9DC7F5"/>
+        </w:rPr>
+        <w:t xml:space="preserve">Elfelejtett jelszó funkció: </w:t>
+      </w:r>
+      <w:r>
+        <w:rPr>
+          <w:color w:val="000000" w:themeColor="text1"/>
+        </w:rPr>
+        <w:t xml:space="preserve">A rendszer lehetőséget biztosít a jelszó visszaállítására. </w:t>
+      </w:r>
+    </w:p>
+    <w:p>
+      <w:pPr>
+        <w:ind w:firstLine="360"/>
+        <w:rPr>
+          <w:color w:val="000000" w:themeColor="text1"/>
+        </w:rPr>
+      </w:pPr>
+      <w:r>
+        <w:rPr>
+          <w:color w:val="000000" w:themeColor="text1"/>
+        </w:rPr>
+        <w:t>A felhasználói fiókkezelés célja egy biztonságos és zökkenőmentes hozzáférés a Corelytics minden funkciójához.</w:t>
+      </w:r>
+    </w:p>
+    <w:p>
+      <w:pPr>
+        <w:pStyle w:val="Cmsor2"/>
+        <w:rPr>
+          <w:color w:val="4A90E2"/>
+        </w:rPr>
+      </w:pPr>
+      <w:r>
+        <w:rPr>
+          <w:color w:val="4A90E2"/>
+        </w:rPr>
+        <w:t>3.2 Étrend és edzésterv követése, szerkesztése</w:t>
+      </w:r>
+    </w:p>
+    <w:p>
+      <w:r>
+        <w:tab/>
+        <w:t>A Corelytics központi funkciója az étrend és edzésterv követése</w:t>
+      </w:r>
+      <w:r>
+        <w:t xml:space="preserve"> és kalóriák számlálása, amelynek során a felhasználók egyszerűen és strukturáltan naplózhatják a napi tréningjüket és étkezéseiket.</w:t>
+      </w:r>
+    </w:p>
+    <w:p>
+      <w:pPr>
+        <w:pStyle w:val="Listaszerbekezds"/>
+        <w:numPr>
+          <w:ilvl w:val="0"/>
+          <w:numId w:val="7"/>
+        </w:numPr>
+      </w:pPr>
+      <w:r>
+        <w:rPr>
+          <w:color w:val="9DC7F5"/>
+        </w:rPr>
+        <w:t xml:space="preserve">Étrend létrehozása: </w:t>
+      </w:r>
+      <w:r>
+        <w:t>A felhasználó egyszerűen tudja jegyzetelni a napi kalória és egyéb tápértékek számát, napi limitekkel és célokkal.</w:t>
+      </w:r>
+    </w:p>
+    <w:p>
+      <w:pPr>
+        <w:pStyle w:val="Listaszerbekezds"/>
+        <w:numPr>
+          <w:ilvl w:val="0"/>
+          <w:numId w:val="7"/>
+        </w:numPr>
+      </w:pPr>
+      <w:r>
+        <w:rPr>
+          <w:color w:val="9DC7F5"/>
+        </w:rPr>
+        <w:t>Vonalkód olvasó:</w:t>
+      </w:r>
+      <w:r>
+        <w:t xml:space="preserve"> Az egyszerű naplózás érdekében, vonalkód vagy QR kód olvasóval hozzáfér az alkalmazás a bizonyos étel tápértékéhez. Ha esetleg nem, akkor a felhasználó feltudja tölteni az új vonalkódót hogy a jövőben ő, és más felhasználó is tudja használni.</w:t>
+      </w:r>
+    </w:p>
+    <w:p>
+      <w:pPr>
+        <w:pStyle w:val="Listaszerbekezds"/>
+        <w:numPr>
+          <w:ilvl w:val="0"/>
+          <w:numId w:val="7"/>
+        </w:numPr>
+      </w:pPr>
+      <w:r>
+        <w:rPr>
+          <w:color w:val="9DC7F5"/>
+        </w:rPr>
+        <w:t>Edzésterv kezelő:</w:t>
+      </w:r>
+      <w:r>
+        <w:t xml:space="preserve"> Az szoftveren keresztül a felhasználó feltudja jegyezni a </w:t>
+      </w:r>
+      <w:r>
+        <w:t>napi aktivitását(futás, munka, stb.) illetve a saját testnevelését. A napi edzésterv lista formájában jelenik meg.</w:t>
+      </w:r>
+    </w:p>
+    <w:p>
+      <w:pPr>
+        <w:pStyle w:val="Cmsor2"/>
+        <w:rPr>
+          <w:color w:val="4A90E2"/>
+        </w:rPr>
+      </w:pPr>
+      <w:r>
+        <w:rPr>
+          <w:color w:val="4A90E2"/>
+        </w:rPr>
+        <w:t>3.3</w:t>
+      </w:r>
+      <w:r>
+        <w:rPr>
+          <w:color w:val="4A90E2"/>
+        </w:rPr>
+        <w:t xml:space="preserve"> Google Health Applikáció csatlakoztatása</w:t>
+      </w:r>
+    </w:p>
+    <w:p>
+      <w:pPr>
+        <w:rPr>
+          <w:color w:val="000000" w:themeColor="text1"/>
+        </w:rPr>
+      </w:pPr>
+      <w:r>
+        <w:tab/>
+      </w:r>
+      <w:r>
+        <w:rPr>
+          <w:color w:val="000000" w:themeColor="text1"/>
+        </w:rPr>
+        <w:t xml:space="preserve">A Corelytics a Google Health Applikációval kompatibilis, ez által eléri az élő adatokat  </w:t>
       </w:r>
     </w:p>
     <w:sectPr>
@@ -799,6 +1908,7 @@
         <w:docPartUnique/>
       </w:docPartObj>
     </w:sdtPr>
+    <w:sdtEndPr/>
     <w:sdtContent>
       <w:p>
         <w:pPr>
@@ -973,6 +2083,92 @@
 <file path=word/numbering.xml><?xml version="1.0" encoding="utf-8"?>
 <w:numbering xmlns:wpc="http://schemas.microsoft.com/office/word/2010/wordprocessingCanvas" xmlns:cx="http://schemas.microsoft.com/office/drawing/2014/chartex" xmlns:cx1="http://schemas.microsoft.com/office/drawing/2015/9/8/chartex" xmlns:cx2="http://schemas.microsoft.com/office/drawing/2015/10/21/chartex" xmlns:cx3="http://schemas.microsoft.com/office/drawing/2016/5/9/chartex" xmlns:cx4="http://schemas.microsoft.com/office/drawing/2016/5/10/chartex" xmlns:cx5="http://schemas.microsoft.com/office/drawing/2016/5/11/chartex" xmlns:cx6="http://schemas.microsoft.com/office/drawing/2016/5/12/chartex" xmlns:cx7="http://schemas.microsoft.com/office/drawing/2016/5/13/chartex" xmlns:cx8="http://schemas.microsoft.com/office/drawing/2016/5/14/chartex" xmlns:mc="http://schemas.openxmlformats.org/markup-compatibility/2006" xmlns:aink="http://schemas.microsoft.com/office/drawing/2016/ink" xmlns:am3d="http://schemas.microsoft.com/office/drawing/2017/model3d" xmlns:o="urn:schemas-microsoft-com:office:office" xmlns:r="http://schemas.openxmlformats.org/officeDocument/2006/relationships" xmlns:m="http://schemas.openxmlformats.org/officeDocument/2006/math" xmlns:v="urn:schemas-microsoft-com:vml" xmlns:wp14="http://schemas.microsoft.com/office/word/2010/wordprocessingDrawing" xmlns:wp="http://schemas.openxmlformats.org/drawingml/2006/wordprocessingDrawing" xmlns:w10="urn:schemas-microsoft-com:office:word" xmlns:w="http://schemas.openxmlformats.org/wordprocessingml/2006/main" xmlns:w14="http://schemas.microsoft.com/office/word/2010/wordml" xmlns:w15="http://schemas.microsoft.com/office/word/2012/wordml" xmlns:w16cex="http://schemas.microsoft.com/office/word/2018/wordml/cex" xmlns:w16cid="http://schemas.microsoft.com/office/word/2016/wordml/cid" xmlns:w16="http://schemas.microsoft.com/office/word/2018/wordml" xmlns:w16sdtdh="http://schemas.microsoft.com/office/word/2020/wordml/sdtdatahash" xmlns:w16se="http://schemas.microsoft.com/office/word/2015/wordml/symex" xmlns:wpg="http://schemas.microsoft.com/office/word/2010/wordprocessingGroup" xmlns:wpi="http://schemas.microsoft.com/office/word/2010/wordprocessingInk" xmlns:wne="http://schemas.microsoft.com/office/word/2006/wordml" xmlns:wps="http://schemas.microsoft.com/office/word/2010/wordprocessingShape" mc:Ignorable="w14 w15 w16se w16cid w16 w16cex w16sdtdh wp14">
   <w:abstractNum w:abstractNumId="0" w15:restartNumberingAfterBreak="0">
+    <w:nsid w:val="0D8E3541"/>
+    <w:multiLevelType w:val="hybridMultilevel"/>
+    <w:tmpl w:val="5CF23A5A"/>
+    <w:lvl w:ilvl="0" w:tplc="040E000F">
+      <w:start w:val="1"/>
+      <w:numFmt w:val="decimal"/>
+      <w:lvlText w:val="%1."/>
+      <w:lvlJc w:val="left"/>
+      <w:pPr>
+        <w:ind w:left="720" w:hanging="360"/>
+      </w:pPr>
+    </w:lvl>
+    <w:lvl w:ilvl="1" w:tplc="040E0019" w:tentative="1">
+      <w:start w:val="1"/>
+      <w:numFmt w:val="lowerLetter"/>
+      <w:lvlText w:val="%2."/>
+      <w:lvlJc w:val="left"/>
+      <w:pPr>
+        <w:ind w:left="1440" w:hanging="360"/>
+      </w:pPr>
+    </w:lvl>
+    <w:lvl w:ilvl="2" w:tplc="040E001B" w:tentative="1">
+      <w:start w:val="1"/>
+      <w:numFmt w:val="lowerRoman"/>
+      <w:lvlText w:val="%3."/>
+      <w:lvlJc w:val="right"/>
+      <w:pPr>
+        <w:ind w:left="2160" w:hanging="180"/>
+      </w:pPr>
+    </w:lvl>
+    <w:lvl w:ilvl="3" w:tplc="040E000F" w:tentative="1">
+      <w:start w:val="1"/>
+      <w:numFmt w:val="decimal"/>
+      <w:lvlText w:val="%4."/>
+      <w:lvlJc w:val="left"/>
+      <w:pPr>
+        <w:ind w:left="2880" w:hanging="360"/>
+      </w:pPr>
+    </w:lvl>
+    <w:lvl w:ilvl="4" w:tplc="040E0019" w:tentative="1">
+      <w:start w:val="1"/>
+      <w:numFmt w:val="lowerLetter"/>
+      <w:lvlText w:val="%5."/>
+      <w:lvlJc w:val="left"/>
+      <w:pPr>
+        <w:ind w:left="3600" w:hanging="360"/>
+      </w:pPr>
+    </w:lvl>
+    <w:lvl w:ilvl="5" w:tplc="040E001B" w:tentative="1">
+      <w:start w:val="1"/>
+      <w:numFmt w:val="lowerRoman"/>
+      <w:lvlText w:val="%6."/>
+      <w:lvlJc w:val="right"/>
+      <w:pPr>
+        <w:ind w:left="4320" w:hanging="180"/>
+      </w:pPr>
+    </w:lvl>
+    <w:lvl w:ilvl="6" w:tplc="040E000F" w:tentative="1">
+      <w:start w:val="1"/>
+      <w:numFmt w:val="decimal"/>
+      <w:lvlText w:val="%7."/>
+      <w:lvlJc w:val="left"/>
+      <w:pPr>
+        <w:ind w:left="5040" w:hanging="360"/>
+      </w:pPr>
+    </w:lvl>
+    <w:lvl w:ilvl="7" w:tplc="040E0019" w:tentative="1">
+      <w:start w:val="1"/>
+      <w:numFmt w:val="lowerLetter"/>
+      <w:lvlText w:val="%8."/>
+      <w:lvlJc w:val="left"/>
+      <w:pPr>
+        <w:ind w:left="5760" w:hanging="360"/>
+      </w:pPr>
+    </w:lvl>
+    <w:lvl w:ilvl="8" w:tplc="040E001B" w:tentative="1">
+      <w:start w:val="1"/>
+      <w:numFmt w:val="lowerRoman"/>
+      <w:lvlText w:val="%9."/>
+      <w:lvlJc w:val="right"/>
+      <w:pPr>
+        <w:ind w:left="6480" w:hanging="180"/>
+      </w:pPr>
+    </w:lvl>
+  </w:abstractNum>
+  <w:abstractNum w:abstractNumId="1" w15:restartNumberingAfterBreak="0">
     <w:nsid w:val="14F700E4"/>
     <w:multiLevelType w:val="hybridMultilevel"/>
     <w:tmpl w:val="9DD8122C"/>
@@ -1061,7 +2257,182 @@
       </w:pPr>
     </w:lvl>
   </w:abstractNum>
-  <w:abstractNum w:abstractNumId="1" w15:restartNumberingAfterBreak="0">
+  <w:abstractNum w:abstractNumId="2" w15:restartNumberingAfterBreak="0">
+    <w:nsid w:val="279953B7"/>
+    <w:multiLevelType w:val="hybridMultilevel"/>
+    <w:tmpl w:val="388E1426"/>
+    <w:lvl w:ilvl="0" w:tplc="6B96CDEE">
+      <w:start w:val="1"/>
+      <w:numFmt w:val="decimal"/>
+      <w:lvlText w:val="%1."/>
+      <w:lvlJc w:val="left"/>
+      <w:pPr>
+        <w:ind w:left="720" w:hanging="360"/>
+      </w:pPr>
+      <w:rPr>
+        <w:color w:val="9DC7F5"/>
+      </w:rPr>
+    </w:lvl>
+    <w:lvl w:ilvl="1" w:tplc="040E0019" w:tentative="1">
+      <w:start w:val="1"/>
+      <w:numFmt w:val="lowerLetter"/>
+      <w:lvlText w:val="%2."/>
+      <w:lvlJc w:val="left"/>
+      <w:pPr>
+        <w:ind w:left="1440" w:hanging="360"/>
+      </w:pPr>
+    </w:lvl>
+    <w:lvl w:ilvl="2" w:tplc="040E001B" w:tentative="1">
+      <w:start w:val="1"/>
+      <w:numFmt w:val="lowerRoman"/>
+      <w:lvlText w:val="%3."/>
+      <w:lvlJc w:val="right"/>
+      <w:pPr>
+        <w:ind w:left="2160" w:hanging="180"/>
+      </w:pPr>
+    </w:lvl>
+    <w:lvl w:ilvl="3" w:tplc="040E000F" w:tentative="1">
+      <w:start w:val="1"/>
+      <w:numFmt w:val="decimal"/>
+      <w:lvlText w:val="%4."/>
+      <w:lvlJc w:val="left"/>
+      <w:pPr>
+        <w:ind w:left="2880" w:hanging="360"/>
+      </w:pPr>
+    </w:lvl>
+    <w:lvl w:ilvl="4" w:tplc="040E0019" w:tentative="1">
+      <w:start w:val="1"/>
+      <w:numFmt w:val="lowerLetter"/>
+      <w:lvlText w:val="%5."/>
+      <w:lvlJc w:val="left"/>
+      <w:pPr>
+        <w:ind w:left="3600" w:hanging="360"/>
+      </w:pPr>
+    </w:lvl>
+    <w:lvl w:ilvl="5" w:tplc="040E001B" w:tentative="1">
+      <w:start w:val="1"/>
+      <w:numFmt w:val="lowerRoman"/>
+      <w:lvlText w:val="%6."/>
+      <w:lvlJc w:val="right"/>
+      <w:pPr>
+        <w:ind w:left="4320" w:hanging="180"/>
+      </w:pPr>
+    </w:lvl>
+    <w:lvl w:ilvl="6" w:tplc="040E000F" w:tentative="1">
+      <w:start w:val="1"/>
+      <w:numFmt w:val="decimal"/>
+      <w:lvlText w:val="%7."/>
+      <w:lvlJc w:val="left"/>
+      <w:pPr>
+        <w:ind w:left="5040" w:hanging="360"/>
+      </w:pPr>
+    </w:lvl>
+    <w:lvl w:ilvl="7" w:tplc="040E0019" w:tentative="1">
+      <w:start w:val="1"/>
+      <w:numFmt w:val="lowerLetter"/>
+      <w:lvlText w:val="%8."/>
+      <w:lvlJc w:val="left"/>
+      <w:pPr>
+        <w:ind w:left="5760" w:hanging="360"/>
+      </w:pPr>
+    </w:lvl>
+    <w:lvl w:ilvl="8" w:tplc="040E001B" w:tentative="1">
+      <w:start w:val="1"/>
+      <w:numFmt w:val="lowerRoman"/>
+      <w:lvlText w:val="%9."/>
+      <w:lvlJc w:val="right"/>
+      <w:pPr>
+        <w:ind w:left="6480" w:hanging="180"/>
+      </w:pPr>
+    </w:lvl>
+  </w:abstractNum>
+  <w:abstractNum w:abstractNumId="3" w15:restartNumberingAfterBreak="0">
+    <w:nsid w:val="435A1C9D"/>
+    <w:multiLevelType w:val="hybridMultilevel"/>
+    <w:tmpl w:val="C6C04188"/>
+    <w:lvl w:ilvl="0" w:tplc="040E000F">
+      <w:start w:val="1"/>
+      <w:numFmt w:val="decimal"/>
+      <w:lvlText w:val="%1."/>
+      <w:lvlJc w:val="left"/>
+      <w:pPr>
+        <w:ind w:left="720" w:hanging="360"/>
+      </w:pPr>
+    </w:lvl>
+    <w:lvl w:ilvl="1" w:tplc="040E0019">
+      <w:start w:val="1"/>
+      <w:numFmt w:val="lowerLetter"/>
+      <w:lvlText w:val="%2."/>
+      <w:lvlJc w:val="left"/>
+      <w:pPr>
+        <w:ind w:left="1440" w:hanging="360"/>
+      </w:pPr>
+    </w:lvl>
+    <w:lvl w:ilvl="2" w:tplc="040E001B" w:tentative="1">
+      <w:start w:val="1"/>
+      <w:numFmt w:val="lowerRoman"/>
+      <w:lvlText w:val="%3."/>
+      <w:lvlJc w:val="right"/>
+      <w:pPr>
+        <w:ind w:left="2160" w:hanging="180"/>
+      </w:pPr>
+    </w:lvl>
+    <w:lvl w:ilvl="3" w:tplc="040E000F" w:tentative="1">
+      <w:start w:val="1"/>
+      <w:numFmt w:val="decimal"/>
+      <w:lvlText w:val="%4."/>
+      <w:lvlJc w:val="left"/>
+      <w:pPr>
+        <w:ind w:left="2880" w:hanging="360"/>
+      </w:pPr>
+    </w:lvl>
+    <w:lvl w:ilvl="4" w:tplc="040E0019" w:tentative="1">
+      <w:start w:val="1"/>
+      <w:numFmt w:val="lowerLetter"/>
+      <w:lvlText w:val="%5."/>
+      <w:lvlJc w:val="left"/>
+      <w:pPr>
+        <w:ind w:left="3600" w:hanging="360"/>
+      </w:pPr>
+    </w:lvl>
+    <w:lvl w:ilvl="5" w:tplc="040E001B" w:tentative="1">
+      <w:start w:val="1"/>
+      <w:numFmt w:val="lowerRoman"/>
+      <w:lvlText w:val="%6."/>
+      <w:lvlJc w:val="right"/>
+      <w:pPr>
+        <w:ind w:left="4320" w:hanging="180"/>
+      </w:pPr>
+    </w:lvl>
+    <w:lvl w:ilvl="6" w:tplc="040E000F" w:tentative="1">
+      <w:start w:val="1"/>
+      <w:numFmt w:val="decimal"/>
+      <w:lvlText w:val="%7."/>
+      <w:lvlJc w:val="left"/>
+      <w:pPr>
+        <w:ind w:left="5040" w:hanging="360"/>
+      </w:pPr>
+    </w:lvl>
+    <w:lvl w:ilvl="7" w:tplc="040E0019" w:tentative="1">
+      <w:start w:val="1"/>
+      <w:numFmt w:val="lowerLetter"/>
+      <w:lvlText w:val="%8."/>
+      <w:lvlJc w:val="left"/>
+      <w:pPr>
+        <w:ind w:left="5760" w:hanging="360"/>
+      </w:pPr>
+    </w:lvl>
+    <w:lvl w:ilvl="8" w:tplc="040E001B" w:tentative="1">
+      <w:start w:val="1"/>
+      <w:numFmt w:val="lowerRoman"/>
+      <w:lvlText w:val="%9."/>
+      <w:lvlJc w:val="right"/>
+      <w:pPr>
+        <w:ind w:left="6480" w:hanging="180"/>
+      </w:pPr>
+    </w:lvl>
+  </w:abstractNum>
+  <w:abstractNum w:abstractNumId="4" w15:restartNumberingAfterBreak="0">
     <w:nsid w:val="45E064E7"/>
     <w:multiLevelType w:val="hybridMultilevel"/>
     <w:tmpl w:val="5D62E366"/>
@@ -1174,7 +2545,7 @@
       </w:rPr>
     </w:lvl>
   </w:abstractNum>
-  <w:abstractNum w:abstractNumId="2" w15:restartNumberingAfterBreak="0">
+  <w:abstractNum w:abstractNumId="5" w15:restartNumberingAfterBreak="0">
     <w:nsid w:val="5FF91CDF"/>
     <w:multiLevelType w:val="hybridMultilevel"/>
     <w:tmpl w:val="878813E2"/>
@@ -1287,7 +2658,7 @@
       </w:rPr>
     </w:lvl>
   </w:abstractNum>
-  <w:abstractNum w:abstractNumId="3" w15:restartNumberingAfterBreak="0">
+  <w:abstractNum w:abstractNumId="6" w15:restartNumberingAfterBreak="0">
     <w:nsid w:val="7F3B4A1C"/>
     <w:multiLevelType w:val="hybridMultilevel"/>
     <w:tmpl w:val="E5A46CD4"/>
@@ -1377,16 +2748,25 @@
     </w:lvl>
   </w:abstractNum>
   <w:num w:numId="1">
+    <w:abstractNumId w:val="1"/>
+  </w:num>
+  <w:num w:numId="2">
+    <w:abstractNumId w:val="6"/>
+  </w:num>
+  <w:num w:numId="3">
+    <w:abstractNumId w:val="5"/>
+  </w:num>
+  <w:num w:numId="4">
+    <w:abstractNumId w:val="4"/>
+  </w:num>
+  <w:num w:numId="5">
+    <w:abstractNumId w:val="3"/>
+  </w:num>
+  <w:num w:numId="6">
     <w:abstractNumId w:val="0"/>
   </w:num>
-  <w:num w:numId="2">
-    <w:abstractNumId w:val="3"/>
-  </w:num>
-  <w:num w:numId="3">
+  <w:num w:numId="7">
     <w:abstractNumId w:val="2"/>
-  </w:num>
-  <w:num w:numId="4">
-    <w:abstractNumId w:val="1"/>
   </w:num>
 </w:numbering>
 </file>

</xml_diff>

<commit_message>
Docs: Megjavítottam a hibákat
</commit_message>
<xml_diff>
--- a/docs/Corelytics programspecifikáció.docx
+++ b/docs/Corelytics programspecifikáció.docx
@@ -39,8 +39,40 @@
         </w:rPr>
         <w:t>Projekt specifikáció</w:t>
       </w:r>
-      <w:r>
-        <w:br w:type="page"/>
+    </w:p>
+    <w:p>
+      <w:pPr>
+        <w:tabs>
+          <w:tab w:val="left" w:pos="1134"/>
+        </w:tabs>
+        <w:spacing w:before="7080"/>
+      </w:pPr>
+      <w:r>
+        <w:t>Készítették:</w:t>
+      </w:r>
+      <w:r>
+        <w:tab/>
+      </w:r>
+      <w:proofErr w:type="spellStart"/>
+      <w:r>
+        <w:t>Gubek</w:t>
+      </w:r>
+      <w:proofErr w:type="spellEnd"/>
+      <w:r>
+        <w:t>-Szabó Tamás 13.I</w:t>
+      </w:r>
+    </w:p>
+    <w:p>
+      <w:pPr>
+        <w:tabs>
+          <w:tab w:val="left" w:pos="1134"/>
+        </w:tabs>
+      </w:pPr>
+      <w:r>
+        <w:tab/>
+      </w:r>
+      <w:r>
+        <w:t>Mészáros Imre 13.I</w:t>
       </w:r>
     </w:p>
     <w:sdt>
@@ -68,8 +100,14 @@
         <w:p>
           <w:pPr>
             <w:pStyle w:val="Tartalomjegyzkcmsora"/>
+            <w:rPr>
+              <w:rStyle w:val="Cmsor1Char"/>
+            </w:rPr>
           </w:pPr>
           <w:r>
+            <w:rPr>
+              <w:rStyle w:val="Cmsor1Char"/>
+            </w:rPr>
             <w:t>Tartalom</w:t>
           </w:r>
         </w:p>
@@ -933,21 +971,6 @@
         </w:p>
       </w:sdtContent>
     </w:sdt>
-    <w:p>
-      <w:pPr>
-        <w:rPr>
-          <w:b/>
-          <w:bCs/>
-        </w:rPr>
-      </w:pPr>
-      <w:r>
-        <w:rPr>
-          <w:b/>
-          <w:bCs/>
-        </w:rPr>
-        <w:br w:type="page"/>
-      </w:r>
-    </w:p>
     <w:p>
       <w:pPr>
         <w:pStyle w:val="Cmsor1"/>
@@ -1097,9 +1120,6 @@
       <w:r>
         <w:t>A felhasználó részletes elemzéseket kap a teljesítményéről és az edzéseinek a hatékonyságáról. Emellett könnyedén naplózhatod a fejlődésedet és megoszthatod az eredményeidet másokkal. A Corelytics így egy átfogó és motiváló edzéspartnere lesz.</w:t>
       </w:r>
-      <w:r>
-        <w:br w:type="page"/>
-      </w:r>
     </w:p>
     <w:p>
       <w:pPr>
@@ -1601,9 +1621,7 @@
     </w:p>
     <w:p>
       <w:pPr>
-        <w:tabs>
-          <w:tab w:val="left" w:pos="567"/>
-        </w:tabs>
+        <w:pStyle w:val="soma"/>
       </w:pPr>
       <w:r>
         <w:tab/>
@@ -1619,11 +1637,7 @@
         <w:t xml:space="preserve"> Health applikáció összekötésével a statisztikáikat. A rendszernek biztosítania kell a felhasználók regisztrációját és egyszerű bejelentkezését hogy minden felhasználó saját profillal rendelkezzen, illetve a felhasználók adatainak biztonságát. </w:t>
       </w:r>
     </w:p>
-    <w:p>
-      <w:r>
-        <w:br w:type="page"/>
-      </w:r>
-    </w:p>
+    <w:p/>
     <w:p>
       <w:pPr>
         <w:pStyle w:val="Cmsor1"/>
@@ -1956,7 +1970,6 @@
     <w:sectPr>
       <w:headerReference w:type="default" r:id="rId9"/>
       <w:footerReference w:type="default" r:id="rId10"/>
-      <w:footerReference w:type="first" r:id="rId11"/>
       <w:pgSz w:w="11906" w:h="16838"/>
       <w:pgMar w:top="1417" w:right="1417" w:bottom="1417" w:left="1417" w:header="708" w:footer="708" w:gutter="0"/>
       <w:pgNumType w:fmt="numberInDash" w:start="0"/>
@@ -2117,22 +2130,6 @@
 </w:ftr>
 </file>
 
-<file path=word/footer2.xml><?xml version="1.0" encoding="utf-8"?>
-<w:ftr xmlns:wpc="http://schemas.microsoft.com/office/word/2010/wordprocessingCanvas" xmlns:cx="http://schemas.microsoft.com/office/drawing/2014/chartex" xmlns:cx1="http://schemas.microsoft.com/office/drawing/2015/9/8/chartex" xmlns:cx2="http://schemas.microsoft.com/office/drawing/2015/10/21/chartex" xmlns:cx3="http://schemas.microsoft.com/office/drawing/2016/5/9/chartex" xmlns:cx4="http://schemas.microsoft.com/office/drawing/2016/5/10/chartex" xmlns:cx5="http://schemas.microsoft.com/office/drawing/2016/5/11/chartex" xmlns:cx6="http://schemas.microsoft.com/office/drawing/2016/5/12/chartex" xmlns:cx7="http://schemas.microsoft.com/office/drawing/2016/5/13/chartex" xmlns:cx8="http://schemas.microsoft.com/office/drawing/2016/5/14/chartex" xmlns:mc="http://schemas.openxmlformats.org/markup-compatibility/2006" xmlns:aink="http://schemas.microsoft.com/office/drawing/2016/ink" xmlns:am3d="http://schemas.microsoft.com/office/drawing/2017/model3d" xmlns:o="urn:schemas-microsoft-com:office:office" xmlns:r="http://schemas.openxmlformats.org/officeDocument/2006/relationships" xmlns:m="http://schemas.openxmlformats.org/officeDocument/2006/math" xmlns:v="urn:schemas-microsoft-com:vml" xmlns:wp14="http://schemas.microsoft.com/office/word/2010/wordprocessingDrawing" xmlns:wp="http://schemas.openxmlformats.org/drawingml/2006/wordprocessingDrawing" xmlns:w10="urn:schemas-microsoft-com:office:word" xmlns:w="http://schemas.openxmlformats.org/wordprocessingml/2006/main" xmlns:w14="http://schemas.microsoft.com/office/word/2010/wordml" xmlns:w15="http://schemas.microsoft.com/office/word/2012/wordml" xmlns:w16cex="http://schemas.microsoft.com/office/word/2018/wordml/cex" xmlns:w16cid="http://schemas.microsoft.com/office/word/2016/wordml/cid" xmlns:w16="http://schemas.microsoft.com/office/word/2018/wordml" xmlns:w16sdtdh="http://schemas.microsoft.com/office/word/2020/wordml/sdtdatahash" xmlns:w16se="http://schemas.microsoft.com/office/word/2015/wordml/symex" xmlns:wpg="http://schemas.microsoft.com/office/word/2010/wordprocessingGroup" xmlns:wpi="http://schemas.microsoft.com/office/word/2010/wordprocessingInk" xmlns:wne="http://schemas.microsoft.com/office/word/2006/wordml" xmlns:wps="http://schemas.microsoft.com/office/word/2010/wordprocessingShape" mc:Ignorable="w14 w15 w16se w16cid w16 w16cex w16sdtdh wp14">
-  <w:p>
-    <w:r>
-      <w:t>Készítették: Gubek-Szabó Tamás 13.I</w:t>
-    </w:r>
-  </w:p>
-  <w:p>
-    <w:r>
-      <w:tab/>
-      <w:t xml:space="preserve">        Mészáros Imre 13.I</w:t>
-    </w:r>
-  </w:p>
-</w:ftr>
-</file>
-
 <file path=word/footnotes.xml><?xml version="1.0" encoding="utf-8"?>
 <w:footnotes xmlns:wpc="http://schemas.microsoft.com/office/word/2010/wordprocessingCanvas" xmlns:cx="http://schemas.microsoft.com/office/drawing/2014/chartex" xmlns:cx1="http://schemas.microsoft.com/office/drawing/2015/9/8/chartex" xmlns:cx2="http://schemas.microsoft.com/office/drawing/2015/10/21/chartex" xmlns:cx3="http://schemas.microsoft.com/office/drawing/2016/5/9/chartex" xmlns:cx4="http://schemas.microsoft.com/office/drawing/2016/5/10/chartex" xmlns:cx5="http://schemas.microsoft.com/office/drawing/2016/5/11/chartex" xmlns:cx6="http://schemas.microsoft.com/office/drawing/2016/5/12/chartex" xmlns:cx7="http://schemas.microsoft.com/office/drawing/2016/5/13/chartex" xmlns:cx8="http://schemas.microsoft.com/office/drawing/2016/5/14/chartex" xmlns:mc="http://schemas.openxmlformats.org/markup-compatibility/2006" xmlns:aink="http://schemas.microsoft.com/office/drawing/2016/ink" xmlns:am3d="http://schemas.microsoft.com/office/drawing/2017/model3d" xmlns:o="urn:schemas-microsoft-com:office:office" xmlns:r="http://schemas.openxmlformats.org/officeDocument/2006/relationships" xmlns:m="http://schemas.openxmlformats.org/officeDocument/2006/math" xmlns:v="urn:schemas-microsoft-com:vml" xmlns:wp14="http://schemas.microsoft.com/office/word/2010/wordprocessingDrawing" xmlns:wp="http://schemas.openxmlformats.org/drawingml/2006/wordprocessingDrawing" xmlns:w10="urn:schemas-microsoft-com:office:word" xmlns:w="http://schemas.openxmlformats.org/wordprocessingml/2006/main" xmlns:w14="http://schemas.microsoft.com/office/word/2010/wordml" xmlns:w15="http://schemas.microsoft.com/office/word/2012/wordml" xmlns:w16cex="http://schemas.microsoft.com/office/word/2018/wordml/cex" xmlns:w16cid="http://schemas.microsoft.com/office/word/2016/wordml/cid" xmlns:w16="http://schemas.microsoft.com/office/word/2018/wordml" xmlns:w16sdtdh="http://schemas.microsoft.com/office/word/2020/wordml/sdtdatahash" xmlns:w16se="http://schemas.microsoft.com/office/word/2015/wordml/symex" xmlns:wpg="http://schemas.microsoft.com/office/word/2010/wordprocessingGroup" xmlns:wpi="http://schemas.microsoft.com/office/word/2010/wordprocessingInk" xmlns:wne="http://schemas.microsoft.com/office/word/2006/wordml" xmlns:wps="http://schemas.microsoft.com/office/word/2010/wordprocessingShape" mc:Ignorable="w14 w15 w16se w16cid w16 w16cex w16sdtdh wp14">
   <w:footnote w:type="separator" w:id="-1">
@@ -2172,6 +2169,66 @@
         <w:u w:val="single" w:color="000000" w:themeColor="text1"/>
       </w:rPr>
     </w:pPr>
+    <w:r>
+      <w:rPr>
+        <w:noProof/>
+      </w:rPr>
+      <w:drawing>
+        <wp:anchor distT="0" distB="0" distL="114300" distR="114300" simplePos="0" relativeHeight="251659264" behindDoc="0" locked="0" layoutInCell="1" allowOverlap="1" wp14:anchorId="4D6D34E4" wp14:editId="627A2A3E">
+          <wp:simplePos x="0" y="0"/>
+          <wp:positionH relativeFrom="margin">
+            <wp:posOffset>-347237</wp:posOffset>
+          </wp:positionH>
+          <wp:positionV relativeFrom="paragraph">
+            <wp:posOffset>-975360</wp:posOffset>
+          </wp:positionV>
+          <wp:extent cx="1937779" cy="1940943"/>
+          <wp:effectExtent l="0" t="0" r="0" b="0"/>
+          <wp:wrapNone/>
+          <wp:docPr id="2" name="Kép 2"/>
+          <wp:cNvGraphicFramePr>
+            <a:graphicFrameLocks xmlns:a="http://schemas.openxmlformats.org/drawingml/2006/main" noChangeAspect="1"/>
+          </wp:cNvGraphicFramePr>
+          <a:graphic xmlns:a="http://schemas.openxmlformats.org/drawingml/2006/main">
+            <a:graphicData uri="http://schemas.openxmlformats.org/drawingml/2006/picture">
+              <pic:pic xmlns:pic="http://schemas.openxmlformats.org/drawingml/2006/picture">
+                <pic:nvPicPr>
+                  <pic:cNvPr id="4" name="Kép 4"/>
+                  <pic:cNvPicPr/>
+                </pic:nvPicPr>
+                <pic:blipFill>
+                  <a:blip r:embed="rId1">
+                    <a:extLst>
+                      <a:ext uri="{28A0092B-C50C-407E-A947-70E740481C1C}">
+                        <a14:useLocalDpi xmlns:a14="http://schemas.microsoft.com/office/drawing/2010/main" val="0"/>
+                      </a:ext>
+                    </a:extLst>
+                  </a:blip>
+                  <a:stretch>
+                    <a:fillRect/>
+                  </a:stretch>
+                </pic:blipFill>
+                <pic:spPr>
+                  <a:xfrm>
+                    <a:off x="0" y="0"/>
+                    <a:ext cx="1937779" cy="1940943"/>
+                  </a:xfrm>
+                  <a:prstGeom prst="rect">
+                    <a:avLst/>
+                  </a:prstGeom>
+                </pic:spPr>
+              </pic:pic>
+            </a:graphicData>
+          </a:graphic>
+          <wp14:sizeRelH relativeFrom="margin">
+            <wp14:pctWidth>0</wp14:pctWidth>
+          </wp14:sizeRelH>
+          <wp14:sizeRelV relativeFrom="margin">
+            <wp14:pctHeight>0</wp14:pctHeight>
+          </wp14:sizeRelV>
+        </wp:anchor>
+      </w:drawing>
+    </w:r>
     <w:r>
       <w:rPr>
         <w:color w:val="4A90E2"/>
@@ -3403,10 +3460,11 @@
     <w:link w:val="Cmsor1Char"/>
     <w:uiPriority w:val="9"/>
     <w:qFormat/>
-    <w:rsid w:val="001C08C7"/>
+    <w:rsid w:val="00731A22"/>
     <w:pPr>
       <w:keepNext/>
       <w:keepLines/>
+      <w:pageBreakBefore/>
       <w:spacing w:before="240" w:after="0"/>
       <w:outlineLvl w:val="0"/>
     </w:pPr>
@@ -3580,7 +3638,7 @@
     <w:basedOn w:val="Bekezdsalapbettpusa"/>
     <w:link w:val="Cmsor1"/>
     <w:uiPriority w:val="9"/>
-    <w:rsid w:val="001C08C7"/>
+    <w:rsid w:val="00731A22"/>
     <w:rPr>
       <w:rFonts w:asciiTheme="majorHAnsi" w:eastAsiaTheme="majorEastAsia" w:hAnsiTheme="majorHAnsi" w:cstheme="majorBidi"/>
       <w:color w:val="2F5496" w:themeColor="accent1" w:themeShade="BF"/>
@@ -3732,6 +3790,24 @@
       <w:ind w:left="720"/>
       <w:contextualSpacing/>
     </w:pPr>
+  </w:style>
+  <w:style w:type="paragraph" w:customStyle="1" w:styleId="soma">
+    <w:name w:val="soma"/>
+    <w:basedOn w:val="Norml"/>
+    <w:link w:val="somaChar"/>
+    <w:qFormat/>
+    <w:rsid w:val="00731A22"/>
+    <w:pPr>
+      <w:tabs>
+        <w:tab w:val="left" w:pos="567"/>
+      </w:tabs>
+    </w:pPr>
+  </w:style>
+  <w:style w:type="character" w:customStyle="1" w:styleId="somaChar">
+    <w:name w:val="soma Char"/>
+    <w:basedOn w:val="Bekezdsalapbettpusa"/>
+    <w:link w:val="soma"/>
+    <w:rsid w:val="00731A22"/>
   </w:style>
 </w:styles>
 </file>

</xml_diff>

<commit_message>
Docs: Word és README
Word kész szerintem, a READMEt elkezdtem, majd folytatom
</commit_message>
<xml_diff>
--- a/docs/Corelytics programspecifikáció.docx
+++ b/docs/Corelytics programspecifikáció.docx
@@ -15,11 +15,56 @@
       </w:pPr>
       <w:r>
         <w:rPr>
-          <w:color w:val="4A90E2"/>
-          <w:sz w:val="144"/>
-          <w:szCs w:val="144"/>
-        </w:rPr>
-        <w:t>Corelytics</w:t>
+          <w:noProof/>
+        </w:rPr>
+        <w:drawing>
+          <wp:inline distT="0" distB="0" distL="0" distR="0" wp14:anchorId="5949B0B3" wp14:editId="3C29F406">
+            <wp:extent cx="3267075" cy="1466850"/>
+            <wp:effectExtent l="0" t="0" r="9525" b="0"/>
+            <wp:docPr id="3" name="Kép 3"/>
+            <wp:cNvGraphicFramePr>
+              <a:graphicFrameLocks xmlns:a="http://schemas.openxmlformats.org/drawingml/2006/main" noChangeAspect="1"/>
+            </wp:cNvGraphicFramePr>
+            <a:graphic xmlns:a="http://schemas.openxmlformats.org/drawingml/2006/main">
+              <a:graphicData uri="http://schemas.openxmlformats.org/drawingml/2006/picture">
+                <pic:pic xmlns:pic="http://schemas.openxmlformats.org/drawingml/2006/picture">
+                  <pic:nvPicPr>
+                    <pic:cNvPr id="0" name="Picture 1"/>
+                    <pic:cNvPicPr>
+                      <a:picLocks noChangeAspect="1" noChangeArrowheads="1"/>
+                    </pic:cNvPicPr>
+                  </pic:nvPicPr>
+                  <pic:blipFill>
+                    <a:blip r:embed="rId8">
+                      <a:extLst>
+                        <a:ext uri="{28A0092B-C50C-407E-A947-70E740481C1C}">
+                          <a14:useLocalDpi xmlns:a14="http://schemas.microsoft.com/office/drawing/2010/main" val="0"/>
+                        </a:ext>
+                      </a:extLst>
+                    </a:blip>
+                    <a:srcRect/>
+                    <a:stretch>
+                      <a:fillRect/>
+                    </a:stretch>
+                  </pic:blipFill>
+                  <pic:spPr bwMode="auto">
+                    <a:xfrm>
+                      <a:off x="0" y="0"/>
+                      <a:ext cx="3267075" cy="1466850"/>
+                    </a:xfrm>
+                    <a:prstGeom prst="rect">
+                      <a:avLst/>
+                    </a:prstGeom>
+                    <a:noFill/>
+                    <a:ln>
+                      <a:noFill/>
+                    </a:ln>
+                  </pic:spPr>
+                </pic:pic>
+              </a:graphicData>
+            </a:graphic>
+          </wp:inline>
+        </w:drawing>
       </w:r>
     </w:p>
     <w:p>
@@ -1047,22 +1092,30 @@
         <w:pStyle w:val="Szveg"/>
       </w:pPr>
       <w:r>
+        <w:t>A Corelytics alkalmazás segítségével a testedzés és tréning hatékonyabbá és átláthatóbbá válik. Az app egyszerű eszközöket kínál a teljesítmény nyomon követésére és az edzésterv optimalizálására. Így a felhasználó könnyedén érheti el a kitűzött sportcéljait.</w:t>
+      </w:r>
+    </w:p>
+    <w:p>
+      <w:pPr>
+        <w:pStyle w:val="Szveg"/>
+      </w:pPr>
+      <w:r>
         <w:rPr>
           <w:noProof/>
         </w:rPr>
         <w:drawing>
-          <wp:anchor distT="0" distB="0" distL="114300" distR="114300" simplePos="0" relativeHeight="251658240" behindDoc="0" locked="0" layoutInCell="1" allowOverlap="1" wp14:anchorId="39433518" wp14:editId="001CFC02">
+          <wp:anchor distT="0" distB="0" distL="114300" distR="114300" simplePos="0" relativeHeight="251659264" behindDoc="0" locked="0" layoutInCell="1" allowOverlap="1" wp14:anchorId="3D497D24" wp14:editId="7A99C8DA">
             <wp:simplePos x="0" y="0"/>
             <wp:positionH relativeFrom="margin">
               <wp:align>center</wp:align>
             </wp:positionH>
             <wp:positionV relativeFrom="paragraph">
-              <wp:posOffset>241162</wp:posOffset>
+              <wp:posOffset>2155190</wp:posOffset>
             </wp:positionV>
-            <wp:extent cx="7229475" cy="7241280"/>
-            <wp:effectExtent l="0" t="0" r="0" b="0"/>
+            <wp:extent cx="4455102" cy="2000250"/>
+            <wp:effectExtent l="0" t="0" r="3175" b="0"/>
             <wp:wrapNone/>
-            <wp:docPr id="4" name="Kép 4"/>
+            <wp:docPr id="5" name="Kép 5"/>
             <wp:cNvGraphicFramePr>
               <a:graphicFrameLocks xmlns:a="http://schemas.openxmlformats.org/drawingml/2006/main" noChangeAspect="1"/>
             </wp:cNvGraphicFramePr>
@@ -1070,8 +1123,10 @@
               <a:graphicData uri="http://schemas.openxmlformats.org/drawingml/2006/picture">
                 <pic:pic xmlns:pic="http://schemas.openxmlformats.org/drawingml/2006/picture">
                   <pic:nvPicPr>
-                    <pic:cNvPr id="4" name="Kép 4"/>
-                    <pic:cNvPicPr/>
+                    <pic:cNvPr id="0" name="Picture 3"/>
+                    <pic:cNvPicPr>
+                      <a:picLocks noChangeAspect="1" noChangeArrowheads="1"/>
+                    </pic:cNvPicPr>
                   </pic:nvPicPr>
                   <pic:blipFill>
                     <a:blip r:embed="rId8">
@@ -1081,18 +1136,23 @@
                         </a:ext>
                       </a:extLst>
                     </a:blip>
+                    <a:srcRect/>
                     <a:stretch>
                       <a:fillRect/>
                     </a:stretch>
                   </pic:blipFill>
-                  <pic:spPr>
+                  <pic:spPr bwMode="auto">
                     <a:xfrm>
                       <a:off x="0" y="0"/>
-                      <a:ext cx="7229475" cy="7241280"/>
+                      <a:ext cx="4455102" cy="2000250"/>
                     </a:xfrm>
                     <a:prstGeom prst="rect">
                       <a:avLst/>
                     </a:prstGeom>
+                    <a:noFill/>
+                    <a:ln>
+                      <a:noFill/>
+                    </a:ln>
                   </pic:spPr>
                 </pic:pic>
               </a:graphicData>
@@ -1107,14 +1167,6 @@
         </w:drawing>
       </w:r>
       <w:r>
-        <w:t>A Corelytics alkalmazás segítségével a testedzés és tréning hatékonyabbá és átláthatóbbá válik. Az app egyszerű eszközöket kínál a teljesítmény nyomon követésére és az edzésterv optimalizálására. Így a felhasználó könnyedén érheti el a kitűzött sportcéljait.</w:t>
-      </w:r>
-    </w:p>
-    <w:p>
-      <w:pPr>
-        <w:pStyle w:val="Szveg"/>
-      </w:pPr>
-      <w:r>
         <w:t>A felhasználó részletes elemzéseket kap a teljesítményéről és az edzéseinek a hatékonyságáról. Emellett könnyedén naplózhatod a fejlődésedet és megoszthatod az eredményeidet másokkal. A Corelytics így egy átfogó és motiváló edzéspartnere lesz.</w:t>
       </w:r>
     </w:p>
@@ -1518,8 +1570,10 @@
       </w:r>
     </w:p>
     <w:p>
-      <w:r>
-        <w:tab/>
+      <w:pPr>
+        <w:pStyle w:val="Szveg"/>
+      </w:pPr>
+      <w:r>
         <w:t>A rendszer csak regisztrált és bejelentkezett felhasználóknak engedi az adatok feltöltését, szerkesztését és egyéb interakciókat. A fiók kezelés során ezeket a funkciókat kell biztosítani:</w:t>
       </w:r>
     </w:p>
@@ -1660,15 +1714,9 @@
     </w:p>
     <w:p>
       <w:pPr>
-        <w:ind w:firstLine="360"/>
-        <w:rPr>
-          <w:color w:val="000000" w:themeColor="text1"/>
-        </w:rPr>
-      </w:pPr>
-      <w:r>
-        <w:rPr>
-          <w:color w:val="000000" w:themeColor="text1"/>
-        </w:rPr>
+        <w:pStyle w:val="Szveg"/>
+      </w:pPr>
+      <w:r>
         <w:t>A felhasználói fiókkezelés célja egy biztonságos és zökkenőmentes hozzáférés a Corelytics minden funkciójához.</w:t>
       </w:r>
     </w:p>
@@ -1689,6 +1737,9 @@
       <w:bookmarkEnd w:id="10"/>
     </w:p>
     <w:p>
+      <w:pPr>
+        <w:pStyle w:val="Szveg"/>
+      </w:pPr>
       <w:r>
         <w:t>A Corelytics központi funkciója az étrend és edzésterv követése</w:t>
       </w:r>
@@ -1849,7 +1900,92 @@
           <mc:AlternateContent>
             <mc:Choice Requires="wps">
               <w:drawing>
-                <wp:inline distT="0" distB="0" distL="0" distR="0" wp14:anchorId="1F25A7BC" wp14:editId="2F26740D">
+                <wp:anchor distT="0" distB="0" distL="114300" distR="114300" simplePos="0" relativeHeight="251660288" behindDoc="0" locked="0" layoutInCell="1" allowOverlap="1" wp14:anchorId="1155C11D" wp14:editId="46369109">
+                  <wp:simplePos x="0" y="0"/>
+                  <wp:positionH relativeFrom="column">
+                    <wp:posOffset>-1668145</wp:posOffset>
+                  </wp:positionH>
+                  <wp:positionV relativeFrom="paragraph">
+                    <wp:posOffset>-403226</wp:posOffset>
+                  </wp:positionV>
+                  <wp:extent cx="1701002" cy="2420964"/>
+                  <wp:effectExtent l="590550" t="285750" r="566420" b="284480"/>
+                  <wp:wrapNone/>
+                  <wp:docPr id="8" name="Téglalap 8"/>
+                  <wp:cNvGraphicFramePr/>
+                  <a:graphic xmlns:a="http://schemas.openxmlformats.org/drawingml/2006/main">
+                    <a:graphicData uri="http://schemas.microsoft.com/office/word/2010/wordprocessingShape">
+                      <wps:wsp>
+                        <wps:cNvSpPr/>
+                        <wps:spPr>
+                          <a:xfrm rot="19285360">
+                            <a:off x="0" y="0"/>
+                            <a:ext cx="1701002" cy="2420964"/>
+                          </a:xfrm>
+                          <a:prstGeom prst="rect">
+                            <a:avLst/>
+                          </a:prstGeom>
+                          <a:solidFill>
+                            <a:schemeClr val="accent1">
+                              <a:lumMod val="20000"/>
+                              <a:lumOff val="80000"/>
+                            </a:schemeClr>
+                          </a:solidFill>
+                          <a:ln>
+                            <a:solidFill>
+                              <a:schemeClr val="bg1"/>
+                            </a:solidFill>
+                          </a:ln>
+                        </wps:spPr>
+                        <wps:style>
+                          <a:lnRef idx="2">
+                            <a:schemeClr val="accent1">
+                              <a:shade val="50000"/>
+                            </a:schemeClr>
+                          </a:lnRef>
+                          <a:fillRef idx="1">
+                            <a:schemeClr val="accent1"/>
+                          </a:fillRef>
+                          <a:effectRef idx="0">
+                            <a:schemeClr val="accent1"/>
+                          </a:effectRef>
+                          <a:fontRef idx="minor">
+                            <a:schemeClr val="lt1"/>
+                          </a:fontRef>
+                        </wps:style>
+                        <wps:bodyPr rot="0" spcFirstLastPara="0" vertOverflow="overflow" horzOverflow="overflow" vert="horz" wrap="square" lIns="91440" tIns="45720" rIns="91440" bIns="45720" numCol="1" spcCol="0" rtlCol="0" fromWordArt="0" anchor="ctr" anchorCtr="0" forceAA="0" compatLnSpc="1">
+                          <a:prstTxWarp prst="textNoShape">
+                            <a:avLst/>
+                          </a:prstTxWarp>
+                          <a:noAutofit/>
+                        </wps:bodyPr>
+                      </wps:wsp>
+                    </a:graphicData>
+                  </a:graphic>
+                  <wp14:sizeRelH relativeFrom="margin">
+                    <wp14:pctWidth>0</wp14:pctWidth>
+                  </wp14:sizeRelH>
+                  <wp14:sizeRelV relativeFrom="margin">
+                    <wp14:pctHeight>0</wp14:pctHeight>
+                  </wp14:sizeRelV>
+                </wp:anchor>
+              </w:drawing>
+            </mc:Choice>
+            <mc:Fallback>
+              <w:pict>
+                <v:rect w14:anchorId="666B7723" id="Téglalap 8" o:spid="_x0000_s1026" style="position:absolute;margin-left:-131.35pt;margin-top:-31.75pt;width:133.95pt;height:190.65pt;rotation:-2528204fd;z-index:251660288;visibility:visible;mso-wrap-style:square;mso-width-percent:0;mso-height-percent:0;mso-wrap-distance-left:9pt;mso-wrap-distance-top:0;mso-wrap-distance-right:9pt;mso-wrap-distance-bottom:0;mso-position-horizontal:absolute;mso-position-horizontal-relative:text;mso-position-vertical:absolute;mso-position-vertical-relative:text;mso-width-percent:0;mso-height-percent:0;mso-width-relative:margin;mso-height-relative:margin;v-text-anchor:middle" o:gfxdata="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" fillcolor="#d9e2f3 [660]" strokecolor="white [3212]" strokeweight="1pt"/>
+              </w:pict>
+            </mc:Fallback>
+          </mc:AlternateContent>
+        </w:r>
+        <w:r>
+          <w:rPr>
+            <w:noProof/>
+          </w:rPr>
+          <mc:AlternateContent>
+            <mc:Choice Requires="wps">
+              <w:drawing>
+                <wp:inline distT="0" distB="0" distL="0" distR="0" wp14:anchorId="1F25A7BC" wp14:editId="17630CC1">
                   <wp:extent cx="5467350" cy="45085"/>
                   <wp:effectExtent l="9525" t="9525" r="0" b="2540"/>
                   <wp:docPr id="1" name="Folyamatábra: Döntés 1" descr="Light horizontal"/>
@@ -1905,7 +2041,7 @@
             </mc:Choice>
             <mc:Fallback>
               <w:pict>
-                <v:shapetype w14:anchorId="71E91F89" id="_x0000_t110" coordsize="21600,21600" o:spt="110" path="m10800,l,10800,10800,21600,21600,10800xe">
+                <v:shapetype w14:anchorId="0BDD2092" id="_x0000_t110" coordsize="21600,21600" o:spt="110" path="m10800,l,10800,10800,21600,21600,10800xe">
                   <v:stroke joinstyle="miter"/>
                   <v:path gradientshapeok="t" o:connecttype="rect" textboxrect="5400,5400,16200,16200"/>
                 </v:shapetype>
@@ -1992,8 +2128,93 @@
       <w:rPr>
         <w:noProof/>
       </w:rPr>
+      <mc:AlternateContent>
+        <mc:Choice Requires="wps">
+          <w:drawing>
+            <wp:anchor distT="0" distB="0" distL="114300" distR="114300" simplePos="0" relativeHeight="251662336" behindDoc="0" locked="0" layoutInCell="1" allowOverlap="1" wp14:anchorId="2FDB2F54" wp14:editId="63AE1747">
+              <wp:simplePos x="0" y="0"/>
+              <wp:positionH relativeFrom="column">
+                <wp:posOffset>5986781</wp:posOffset>
+              </wp:positionH>
+              <wp:positionV relativeFrom="paragraph">
+                <wp:posOffset>-1468121</wp:posOffset>
+              </wp:positionV>
+              <wp:extent cx="1701002" cy="2420964"/>
+              <wp:effectExtent l="590550" t="285750" r="566420" b="284480"/>
+              <wp:wrapNone/>
+              <wp:docPr id="9" name="Téglalap 9"/>
+              <wp:cNvGraphicFramePr/>
+              <a:graphic xmlns:a="http://schemas.openxmlformats.org/drawingml/2006/main">
+                <a:graphicData uri="http://schemas.microsoft.com/office/word/2010/wordprocessingShape">
+                  <wps:wsp>
+                    <wps:cNvSpPr/>
+                    <wps:spPr>
+                      <a:xfrm rot="19285360">
+                        <a:off x="0" y="0"/>
+                        <a:ext cx="1701002" cy="2420964"/>
+                      </a:xfrm>
+                      <a:prstGeom prst="rect">
+                        <a:avLst/>
+                      </a:prstGeom>
+                      <a:solidFill>
+                        <a:schemeClr val="accent1">
+                          <a:lumMod val="60000"/>
+                          <a:lumOff val="40000"/>
+                        </a:schemeClr>
+                      </a:solidFill>
+                      <a:ln>
+                        <a:solidFill>
+                          <a:schemeClr val="bg1"/>
+                        </a:solidFill>
+                      </a:ln>
+                    </wps:spPr>
+                    <wps:style>
+                      <a:lnRef idx="2">
+                        <a:schemeClr val="accent1">
+                          <a:shade val="50000"/>
+                        </a:schemeClr>
+                      </a:lnRef>
+                      <a:fillRef idx="1">
+                        <a:schemeClr val="accent1"/>
+                      </a:fillRef>
+                      <a:effectRef idx="0">
+                        <a:schemeClr val="accent1"/>
+                      </a:effectRef>
+                      <a:fontRef idx="minor">
+                        <a:schemeClr val="lt1"/>
+                      </a:fontRef>
+                    </wps:style>
+                    <wps:bodyPr rot="0" spcFirstLastPara="0" vertOverflow="overflow" horzOverflow="overflow" vert="horz" wrap="square" lIns="91440" tIns="45720" rIns="91440" bIns="45720" numCol="1" spcCol="0" rtlCol="0" fromWordArt="0" anchor="ctr" anchorCtr="0" forceAA="0" compatLnSpc="1">
+                      <a:prstTxWarp prst="textNoShape">
+                        <a:avLst/>
+                      </a:prstTxWarp>
+                      <a:noAutofit/>
+                    </wps:bodyPr>
+                  </wps:wsp>
+                </a:graphicData>
+              </a:graphic>
+              <wp14:sizeRelH relativeFrom="margin">
+                <wp14:pctWidth>0</wp14:pctWidth>
+              </wp14:sizeRelH>
+              <wp14:sizeRelV relativeFrom="margin">
+                <wp14:pctHeight>0</wp14:pctHeight>
+              </wp14:sizeRelV>
+            </wp:anchor>
+          </w:drawing>
+        </mc:Choice>
+        <mc:Fallback>
+          <w:pict>
+            <v:rect w14:anchorId="2E74EAB1" id="Téglalap 9" o:spid="_x0000_s1026" style="position:absolute;margin-left:471.4pt;margin-top:-115.6pt;width:133.95pt;height:190.65pt;rotation:-2528204fd;z-index:251662336;visibility:visible;mso-wrap-style:square;mso-width-percent:0;mso-height-percent:0;mso-wrap-distance-left:9pt;mso-wrap-distance-top:0;mso-wrap-distance-right:9pt;mso-wrap-distance-bottom:0;mso-position-horizontal:absolute;mso-position-horizontal-relative:text;mso-position-vertical:absolute;mso-position-vertical-relative:text;mso-width-percent:0;mso-height-percent:0;mso-width-relative:margin;mso-height-relative:margin;v-text-anchor:middle" o:gfxdata="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" fillcolor="#8eaadb [1940]" strokecolor="white [3212]" strokeweight="1pt"/>
+          </w:pict>
+        </mc:Fallback>
+      </mc:AlternateContent>
+    </w:r>
+    <w:r>
+      <w:rPr>
+        <w:noProof/>
+      </w:rPr>
       <w:drawing>
-        <wp:anchor distT="0" distB="0" distL="114300" distR="114300" simplePos="0" relativeHeight="251659264" behindDoc="0" locked="0" layoutInCell="1" allowOverlap="1" wp14:anchorId="4D6D34E4" wp14:editId="627A2A3E">
+        <wp:anchor distT="0" distB="0" distL="114300" distR="114300" simplePos="0" relativeHeight="251659264" behindDoc="0" locked="0" layoutInCell="1" allowOverlap="1" wp14:anchorId="4D6D34E4" wp14:editId="22F7C53F">
           <wp:simplePos x="0" y="0"/>
           <wp:positionH relativeFrom="margin">
             <wp:posOffset>-347237</wp:posOffset>

</xml_diff>